<commit_message>
upd: Thu Nov 24 18:09:34 2022
</commit_message>
<xml_diff>
--- a/second_course/operation_systems/other/AdditionalTask.docx
+++ b/second_course/operation_systems/other/AdditionalTask.docx
@@ -1095,7 +1095,7 @@
           <w:sz w:val="28"/>
           <w:szCs w:val="28"/>
         </w:rPr>
-        <w:t xml:space="preserve"> и удаление всех следов, связанных с процессом майнера</w:t>
+        <w:t xml:space="preserve"> и удаление всех следов, связанных с </w:t>
       </w:r>
       <w:bookmarkEnd w:id="0"/>
       <w:r>
@@ -1105,6 +1105,15 @@
           <w:sz w:val="28"/>
           <w:szCs w:val="28"/>
         </w:rPr>
+        <w:t>ним</w:t>
+      </w:r>
+      <w:r>
+        <w:rPr>
+          <w:rFonts w:ascii="Times New Roman" w:eastAsia="Times New Roman" w:hAnsi="Times New Roman" w:cs="Times New Roman"/>
+          <w:color w:val="auto"/>
+          <w:sz w:val="28"/>
+          <w:szCs w:val="28"/>
+        </w:rPr>
         <w:t>............</w:t>
       </w:r>
       <w:r>
@@ -1133,6 +1142,15 @@
           <w:szCs w:val="28"/>
         </w:rPr>
         <w:t>.................</w:t>
+      </w:r>
+      <w:r>
+        <w:rPr>
+          <w:rFonts w:ascii="Times New Roman" w:eastAsia="Times New Roman" w:hAnsi="Times New Roman" w:cs="Times New Roman"/>
+          <w:color w:val="auto"/>
+          <w:sz w:val="28"/>
+          <w:szCs w:val="28"/>
+        </w:rPr>
+        <w:t>..........................</w:t>
       </w:r>
       <w:r>
         <w:rPr>
@@ -1487,47 +1505,7 @@
           <w:sz w:val="24"/>
           <w:szCs w:val="24"/>
         </w:rPr>
-        <w:t>В современное время люди пытаются найти новые пути к получению обогащения, такими как фриланс, свой бизнес и т. д., но также существует один вид обогащения, это майнинг. С ростом курса криптовалют, всё чаще стали использовать программы, которые «добывают» ту самую криптовалюту, а программы называются «</w:t>
-      </w:r>
-      <w:proofErr w:type="spellStart"/>
-      <w:r>
-        <w:rPr>
-          <w:rFonts w:ascii="Times New Roman" w:eastAsia="Times New Roman" w:hAnsi="Times New Roman" w:cs="Times New Roman"/>
-          <w:color w:val="auto"/>
-          <w:sz w:val="24"/>
-          <w:szCs w:val="24"/>
-        </w:rPr>
-        <w:t>майнерами</w:t>
-      </w:r>
-      <w:proofErr w:type="spellEnd"/>
-      <w:r>
-        <w:rPr>
-          <w:rFonts w:ascii="Times New Roman" w:eastAsia="Times New Roman" w:hAnsi="Times New Roman" w:cs="Times New Roman"/>
-          <w:color w:val="auto"/>
-          <w:sz w:val="24"/>
-          <w:szCs w:val="24"/>
-        </w:rPr>
-        <w:t>». Но не все люди используют свою технику для «добычи», поэтому со словом «</w:t>
-      </w:r>
-      <w:proofErr w:type="spellStart"/>
-      <w:r>
-        <w:rPr>
-          <w:rFonts w:ascii="Times New Roman" w:eastAsia="Times New Roman" w:hAnsi="Times New Roman" w:cs="Times New Roman"/>
-          <w:color w:val="auto"/>
-          <w:sz w:val="24"/>
-          <w:szCs w:val="24"/>
-        </w:rPr>
-        <w:t>майнер</w:t>
-      </w:r>
-      <w:proofErr w:type="spellEnd"/>
-      <w:r>
-        <w:rPr>
-          <w:rFonts w:ascii="Times New Roman" w:eastAsia="Times New Roman" w:hAnsi="Times New Roman" w:cs="Times New Roman"/>
-          <w:color w:val="auto"/>
-          <w:sz w:val="24"/>
-          <w:szCs w:val="24"/>
-        </w:rPr>
-        <w:t xml:space="preserve">» сейчас ассоциируется вирус-программа или процесс, которая «добывает» криптовалюту без ведома зараженного пользователя. </w:t>
+        <w:t xml:space="preserve">В современное время люди пытаются найти новые пути к получению обогащения, такими как фриланс, свой бизнес и т. д., но также существует один вид обогащения, это майнинг. С ростом курса криптовалют, всё чаще стали использовать программы, которые «добывают» ту самую криптовалюту, а программы называются «майнерами». Но не все люди используют свою технику для «добычи», поэтому со словом «майнер» сейчас ассоциируется вирус-программа или процесс, которая «добывает» криптовалюту без ведома зараженного пользователя. </w:t>
       </w:r>
       <w:r>
         <w:rPr>
@@ -1820,27 +1798,7 @@
           <w:sz w:val="24"/>
           <w:szCs w:val="24"/>
         </w:rPr>
-        <w:t>проблемы вирусов-</w:t>
-      </w:r>
-      <w:proofErr w:type="spellStart"/>
-      <w:r>
-        <w:rPr>
-          <w:rFonts w:ascii="Times New Roman" w:eastAsia="Times New Roman" w:hAnsi="Times New Roman" w:cs="Times New Roman"/>
-          <w:color w:val="auto"/>
-          <w:sz w:val="24"/>
-          <w:szCs w:val="24"/>
-        </w:rPr>
-        <w:t>майнеров</w:t>
-      </w:r>
-      <w:proofErr w:type="spellEnd"/>
-      <w:r>
-        <w:rPr>
-          <w:rFonts w:ascii="Times New Roman" w:eastAsia="Times New Roman" w:hAnsi="Times New Roman" w:cs="Times New Roman"/>
-          <w:color w:val="auto"/>
-          <w:sz w:val="24"/>
-          <w:szCs w:val="24"/>
-        </w:rPr>
-        <w:t>.</w:t>
+        <w:t>проблемы вирусов-майнеров.</w:t>
       </w:r>
     </w:p>
     <w:p>
@@ -1881,27 +1839,7 @@
           <w:sz w:val="24"/>
           <w:szCs w:val="24"/>
         </w:rPr>
-        <w:t xml:space="preserve">открытые источники в сети Интернет связанные с проблемой обнаружения майнера в системе и способы борьбы с уже обнаруженным </w:t>
-      </w:r>
-      <w:proofErr w:type="spellStart"/>
-      <w:r>
-        <w:rPr>
-          <w:rFonts w:ascii="Times New Roman" w:eastAsia="Times New Roman" w:hAnsi="Times New Roman" w:cs="Times New Roman"/>
-          <w:color w:val="auto"/>
-          <w:sz w:val="24"/>
-          <w:szCs w:val="24"/>
-        </w:rPr>
-        <w:t>майнером</w:t>
-      </w:r>
-      <w:proofErr w:type="spellEnd"/>
-      <w:r>
-        <w:rPr>
-          <w:rFonts w:ascii="Times New Roman" w:eastAsia="Times New Roman" w:hAnsi="Times New Roman" w:cs="Times New Roman"/>
-          <w:color w:val="auto"/>
-          <w:sz w:val="24"/>
-          <w:szCs w:val="24"/>
-        </w:rPr>
-        <w:t>.</w:t>
+        <w:t>открытые источники в сети Интернет связанные с проблемой обнаружения майнера в системе и способы борьбы с уже обнаруженным майнером.</w:t>
       </w:r>
     </w:p>
     <w:p>
@@ -1951,27 +1889,7 @@
           <w:sz w:val="24"/>
           <w:szCs w:val="24"/>
         </w:rPr>
-        <w:t xml:space="preserve"> и полного удаления файлов и следов в других местах системы на </w:t>
-      </w:r>
-      <w:proofErr w:type="spellStart"/>
-      <w:r>
-        <w:rPr>
-          <w:rFonts w:ascii="Times New Roman" w:eastAsia="Times New Roman" w:hAnsi="Times New Roman" w:cs="Times New Roman"/>
-          <w:color w:val="auto"/>
-          <w:sz w:val="24"/>
-          <w:szCs w:val="24"/>
-        </w:rPr>
-        <w:t>майнер</w:t>
-      </w:r>
-      <w:proofErr w:type="spellEnd"/>
-      <w:r>
-        <w:rPr>
-          <w:rFonts w:ascii="Times New Roman" w:eastAsia="Times New Roman" w:hAnsi="Times New Roman" w:cs="Times New Roman"/>
-          <w:color w:val="auto"/>
-          <w:sz w:val="24"/>
-          <w:szCs w:val="24"/>
-        </w:rPr>
-        <w:t>.</w:t>
+        <w:t xml:space="preserve"> и полного удаления файлов и следов в других местах системы на майнер.</w:t>
       </w:r>
     </w:p>
     <w:p>
@@ -2191,67 +2109,7 @@
           <w:sz w:val="24"/>
           <w:szCs w:val="24"/>
         </w:rPr>
-        <w:t xml:space="preserve">Майнинг, также добыча (от англ. </w:t>
-      </w:r>
-      <w:proofErr w:type="spellStart"/>
-      <w:r>
-        <w:rPr>
-          <w:rFonts w:ascii="Times New Roman" w:eastAsia="Times New Roman" w:hAnsi="Times New Roman" w:cs="Times New Roman"/>
-          <w:color w:val="auto"/>
-          <w:sz w:val="24"/>
-          <w:szCs w:val="24"/>
-        </w:rPr>
-        <w:t>mining</w:t>
-      </w:r>
-      <w:proofErr w:type="spellEnd"/>
-      <w:r>
-        <w:rPr>
-          <w:rFonts w:ascii="Times New Roman" w:eastAsia="Times New Roman" w:hAnsi="Times New Roman" w:cs="Times New Roman"/>
-          <w:color w:val="auto"/>
-          <w:sz w:val="24"/>
-          <w:szCs w:val="24"/>
-        </w:rPr>
-        <w:t xml:space="preserve"> — добыча полезных ископаемых) — деятельность по созданию новых структур (обычно речь идёт о новых блоках в </w:t>
-      </w:r>
-      <w:proofErr w:type="spellStart"/>
-      <w:r>
-        <w:rPr>
-          <w:rFonts w:ascii="Times New Roman" w:eastAsia="Times New Roman" w:hAnsi="Times New Roman" w:cs="Times New Roman"/>
-          <w:color w:val="auto"/>
-          <w:sz w:val="24"/>
-          <w:szCs w:val="24"/>
-        </w:rPr>
-        <w:t>блокчейне</w:t>
-      </w:r>
-      <w:proofErr w:type="spellEnd"/>
-      <w:r>
-        <w:rPr>
-          <w:rFonts w:ascii="Times New Roman" w:eastAsia="Times New Roman" w:hAnsi="Times New Roman" w:cs="Times New Roman"/>
-          <w:color w:val="auto"/>
-          <w:sz w:val="24"/>
-          <w:szCs w:val="24"/>
-        </w:rPr>
-        <w:t xml:space="preserve">) для обеспечения функционирования </w:t>
-      </w:r>
-      <w:proofErr w:type="spellStart"/>
-      <w:r>
-        <w:rPr>
-          <w:rFonts w:ascii="Times New Roman" w:eastAsia="Times New Roman" w:hAnsi="Times New Roman" w:cs="Times New Roman"/>
-          <w:color w:val="auto"/>
-          <w:sz w:val="24"/>
-          <w:szCs w:val="24"/>
-        </w:rPr>
-        <w:t>криптовалютных</w:t>
-      </w:r>
-      <w:proofErr w:type="spellEnd"/>
-      <w:r>
-        <w:rPr>
-          <w:rFonts w:ascii="Times New Roman" w:eastAsia="Times New Roman" w:hAnsi="Times New Roman" w:cs="Times New Roman"/>
-          <w:color w:val="auto"/>
-          <w:sz w:val="24"/>
-          <w:szCs w:val="24"/>
-        </w:rPr>
-        <w:t xml:space="preserve"> платформ.</w:t>
+        <w:t>Майнинг, также добыча (от англ. mining — добыча полезных ископаемых) — деятельность по созданию новых структур (обычно речь идёт о новых блоках в блокчейне) для обеспечения функционирования криптовалютных платформ.</w:t>
       </w:r>
     </w:p>
     <w:p>
@@ -2273,27 +2131,7 @@
           <w:sz w:val="24"/>
           <w:szCs w:val="24"/>
         </w:rPr>
-        <w:t xml:space="preserve">За создание очередной структурной единицы обычно предусмотрено вознаграждение за счёт новых (эмитированных) единиц криптовалюты и/или комиссионных сборов. Обычно майнинг сводится к серии вычислений с перебором параметров для нахождения </w:t>
-      </w:r>
-      <w:proofErr w:type="spellStart"/>
-      <w:r>
-        <w:rPr>
-          <w:rFonts w:ascii="Times New Roman" w:eastAsia="Times New Roman" w:hAnsi="Times New Roman" w:cs="Times New Roman"/>
-          <w:color w:val="auto"/>
-          <w:sz w:val="24"/>
-          <w:szCs w:val="24"/>
-        </w:rPr>
-        <w:t>хеша</w:t>
-      </w:r>
-      <w:proofErr w:type="spellEnd"/>
-      <w:r>
-        <w:rPr>
-          <w:rFonts w:ascii="Times New Roman" w:eastAsia="Times New Roman" w:hAnsi="Times New Roman" w:cs="Times New Roman"/>
-          <w:color w:val="auto"/>
-          <w:sz w:val="24"/>
-          <w:szCs w:val="24"/>
-        </w:rPr>
-        <w:t xml:space="preserve"> с заданными свойствами. Разные</w:t>
+        <w:t>За создание очередной структурной единицы обычно предусмотрено вознаграждение за счёт новых (эмитированных) единиц криптовалюты и/или комиссионных сборов. Обычно майнинг сводится к серии вычислений с перебором параметров для нахождения хеша с заданными свойствами. Разные</w:t>
       </w:r>
       <w:r>
         <w:rPr>
@@ -2333,47 +2171,7 @@
           <w:sz w:val="24"/>
           <w:szCs w:val="24"/>
         </w:rPr>
-        <w:t xml:space="preserve">Майнинг разных криптовалют может использовать разные процедуры для подтверждения выполнения работы. Для ряда криптовалют, в том числе и для Биткойна, были созданы специализированные процессоры (ASIC), которые из-за лучшей производительности и относительной экономичности вытеснили другие способы майнинга. В других случаях подобный подход оказался не столь эффективным. По состоянию на конец 2017 года майнинг ряда криптовалют, в том числе </w:t>
-      </w:r>
-      <w:proofErr w:type="spellStart"/>
-      <w:r>
-        <w:rPr>
-          <w:rFonts w:ascii="Times New Roman" w:eastAsia="Times New Roman" w:hAnsi="Times New Roman" w:cs="Times New Roman"/>
-          <w:color w:val="auto"/>
-          <w:sz w:val="24"/>
-          <w:szCs w:val="24"/>
-        </w:rPr>
-        <w:t>Ethereum</w:t>
-      </w:r>
-      <w:proofErr w:type="spellEnd"/>
-      <w:r>
-        <w:rPr>
-          <w:rFonts w:ascii="Times New Roman" w:eastAsia="Times New Roman" w:hAnsi="Times New Roman" w:cs="Times New Roman"/>
-          <w:color w:val="auto"/>
-          <w:sz w:val="24"/>
-          <w:szCs w:val="24"/>
-        </w:rPr>
-        <w:t xml:space="preserve">, остаётся более эффективным с использованием процессоров видеокарт. Значительное повышение цен на криптовалюты привело к повышению спроса на </w:t>
-      </w:r>
-      <w:proofErr w:type="spellStart"/>
-      <w:r>
-        <w:rPr>
-          <w:rFonts w:ascii="Times New Roman" w:eastAsia="Times New Roman" w:hAnsi="Times New Roman" w:cs="Times New Roman"/>
-          <w:color w:val="auto"/>
-          <w:sz w:val="24"/>
-          <w:szCs w:val="24"/>
-        </w:rPr>
-        <w:t>майнинговое</w:t>
-      </w:r>
-      <w:proofErr w:type="spellEnd"/>
-      <w:r>
-        <w:rPr>
-          <w:rFonts w:ascii="Times New Roman" w:eastAsia="Times New Roman" w:hAnsi="Times New Roman" w:cs="Times New Roman"/>
-          <w:color w:val="auto"/>
-          <w:sz w:val="24"/>
-          <w:szCs w:val="24"/>
-        </w:rPr>
-        <w:t xml:space="preserve"> оборудование, в том числе на видеокарты. Это подтолкнуло Sapphire и Asus выпустить линейку специализированных комплектующих для майнинга.</w:t>
+        <w:t>Майнинг разных криптовалют может использовать разные процедуры для подтверждения выполнения работы. Для ряда криптовалют, в том числе и для Биткойна, были созданы специализированные процессоры (ASIC), которые из-за лучшей производительности и относительной экономичности вытеснили другие способы майнинга. В других случаях подобный подход оказался не столь эффективным. По состоянию на конец 2017 года майнинг ряда криптовалют, в том числе Ethereum, остаётся более эффективным с использованием процессоров видеокарт. Значительное повышение цен на криптовалюты привело к повышению спроса на майнинговое оборудование, в том числе на видеокарты. Это подтолкнуло Sapphire и Asus выпустить линейку специализированных комплектующих для майнинга.</w:t>
       </w:r>
     </w:p>
     <w:p>
@@ -2395,127 +2193,7 @@
           <w:sz w:val="24"/>
           <w:szCs w:val="24"/>
         </w:rPr>
-        <w:t xml:space="preserve">В мае 2021 года существенно (в 2—3 раза) вырос спрос на SSD и HDD больших объемов, который аналитики связывают с запуском криптовалюты </w:t>
-      </w:r>
-      <w:proofErr w:type="spellStart"/>
-      <w:r>
-        <w:rPr>
-          <w:rFonts w:ascii="Times New Roman" w:eastAsia="Times New Roman" w:hAnsi="Times New Roman" w:cs="Times New Roman"/>
-          <w:color w:val="auto"/>
-          <w:sz w:val="24"/>
-          <w:szCs w:val="24"/>
-        </w:rPr>
-        <w:t>Chia</w:t>
-      </w:r>
-      <w:proofErr w:type="spellEnd"/>
-      <w:r>
-        <w:rPr>
-          <w:rFonts w:ascii="Times New Roman" w:eastAsia="Times New Roman" w:hAnsi="Times New Roman" w:cs="Times New Roman"/>
-          <w:color w:val="auto"/>
-          <w:sz w:val="24"/>
-          <w:szCs w:val="24"/>
-        </w:rPr>
-        <w:t xml:space="preserve"> (англ.). Созданная автором протокола BitTorrent Брэмом Коэном сеть </w:t>
-      </w:r>
-      <w:proofErr w:type="spellStart"/>
-      <w:r>
-        <w:rPr>
-          <w:rFonts w:ascii="Times New Roman" w:eastAsia="Times New Roman" w:hAnsi="Times New Roman" w:cs="Times New Roman"/>
-          <w:color w:val="auto"/>
-          <w:sz w:val="24"/>
-          <w:szCs w:val="24"/>
-        </w:rPr>
-        <w:t>Chia</w:t>
-      </w:r>
-      <w:proofErr w:type="spellEnd"/>
-      <w:r>
-        <w:rPr>
-          <w:rFonts w:ascii="Times New Roman" w:eastAsia="Times New Roman" w:hAnsi="Times New Roman" w:cs="Times New Roman"/>
-          <w:color w:val="auto"/>
-          <w:sz w:val="24"/>
-          <w:szCs w:val="24"/>
-        </w:rPr>
-        <w:t xml:space="preserve"> Network использует алгоритмы консенсуса </w:t>
-      </w:r>
-      <w:proofErr w:type="spellStart"/>
-      <w:r>
-        <w:rPr>
-          <w:rFonts w:ascii="Times New Roman" w:eastAsia="Times New Roman" w:hAnsi="Times New Roman" w:cs="Times New Roman"/>
-          <w:color w:val="auto"/>
-          <w:sz w:val="24"/>
-          <w:szCs w:val="24"/>
-        </w:rPr>
-        <w:t>Proof</w:t>
-      </w:r>
-      <w:proofErr w:type="spellEnd"/>
-      <w:r>
-        <w:rPr>
-          <w:rFonts w:ascii="Times New Roman" w:eastAsia="Times New Roman" w:hAnsi="Times New Roman" w:cs="Times New Roman"/>
-          <w:color w:val="auto"/>
-          <w:sz w:val="24"/>
-          <w:szCs w:val="24"/>
-        </w:rPr>
-        <w:t>-</w:t>
-      </w:r>
-      <w:proofErr w:type="spellStart"/>
-      <w:r>
-        <w:rPr>
-          <w:rFonts w:ascii="Times New Roman" w:eastAsia="Times New Roman" w:hAnsi="Times New Roman" w:cs="Times New Roman"/>
-          <w:color w:val="auto"/>
-          <w:sz w:val="24"/>
-          <w:szCs w:val="24"/>
-        </w:rPr>
-        <w:t>of</w:t>
-      </w:r>
-      <w:proofErr w:type="spellEnd"/>
-      <w:r>
-        <w:rPr>
-          <w:rFonts w:ascii="Times New Roman" w:eastAsia="Times New Roman" w:hAnsi="Times New Roman" w:cs="Times New Roman"/>
-          <w:color w:val="auto"/>
-          <w:sz w:val="24"/>
-          <w:szCs w:val="24"/>
-        </w:rPr>
-        <w:t xml:space="preserve">-Space и </w:t>
-      </w:r>
-      <w:proofErr w:type="spellStart"/>
-      <w:r>
-        <w:rPr>
-          <w:rFonts w:ascii="Times New Roman" w:eastAsia="Times New Roman" w:hAnsi="Times New Roman" w:cs="Times New Roman"/>
-          <w:color w:val="auto"/>
-          <w:sz w:val="24"/>
-          <w:szCs w:val="24"/>
-        </w:rPr>
-        <w:t>Proof</w:t>
-      </w:r>
-      <w:proofErr w:type="spellEnd"/>
-      <w:r>
-        <w:rPr>
-          <w:rFonts w:ascii="Times New Roman" w:eastAsia="Times New Roman" w:hAnsi="Times New Roman" w:cs="Times New Roman"/>
-          <w:color w:val="auto"/>
-          <w:sz w:val="24"/>
-          <w:szCs w:val="24"/>
-        </w:rPr>
-        <w:t>-</w:t>
-      </w:r>
-      <w:proofErr w:type="spellStart"/>
-      <w:r>
-        <w:rPr>
-          <w:rFonts w:ascii="Times New Roman" w:eastAsia="Times New Roman" w:hAnsi="Times New Roman" w:cs="Times New Roman"/>
-          <w:color w:val="auto"/>
-          <w:sz w:val="24"/>
-          <w:szCs w:val="24"/>
-        </w:rPr>
-        <w:t>of</w:t>
-      </w:r>
-      <w:proofErr w:type="spellEnd"/>
-      <w:r>
-        <w:rPr>
-          <w:rFonts w:ascii="Times New Roman" w:eastAsia="Times New Roman" w:hAnsi="Times New Roman" w:cs="Times New Roman"/>
-          <w:color w:val="auto"/>
-          <w:sz w:val="24"/>
-          <w:szCs w:val="24"/>
-        </w:rPr>
-        <w:t>-Time (доказательства пространства и времени)</w:t>
+        <w:t>В мае 2021 года существенно (в 2—3 раза) вырос спрос на SSD и HDD больших объемов, который аналитики связывают с запуском криптовалюты Chia (англ.). Созданная автором протокола BitTorrent Брэмом Коэном сеть Chia Network использует алгоритмы консенсуса Proof-of-Space и Proof-of-Time (доказательства пространства и времени)</w:t>
       </w:r>
     </w:p>
     <w:p>
@@ -2556,27 +2234,7 @@
           <w:sz w:val="24"/>
           <w:szCs w:val="24"/>
         </w:rPr>
-        <w:t xml:space="preserve">В июне 2011 года Symantec сообщила, что майнинг может быть запущен на </w:t>
-      </w:r>
-      <w:proofErr w:type="spellStart"/>
-      <w:r>
-        <w:rPr>
-          <w:rFonts w:ascii="Times New Roman" w:eastAsia="Times New Roman" w:hAnsi="Times New Roman" w:cs="Times New Roman"/>
-          <w:color w:val="auto"/>
-          <w:sz w:val="24"/>
-          <w:szCs w:val="24"/>
-        </w:rPr>
-        <w:t>ботнетах</w:t>
-      </w:r>
-      <w:proofErr w:type="spellEnd"/>
-      <w:r>
-        <w:rPr>
-          <w:rFonts w:ascii="Times New Roman" w:eastAsia="Times New Roman" w:hAnsi="Times New Roman" w:cs="Times New Roman"/>
-          <w:color w:val="auto"/>
-          <w:sz w:val="24"/>
-          <w:szCs w:val="24"/>
-        </w:rPr>
-        <w:t>. В отчёте за второй квартал 2011 года Лаборатория Касперского сообщила о троянском модуле, который занимался скрытым майнингом.</w:t>
+        <w:t>В июне 2011 года Symantec сообщила, что майнинг может быть запущен на ботнетах. В отчёте за второй квартал 2011 года Лаборатория Касперского сообщила о троянском модуле, который занимался скрытым майнингом.</w:t>
       </w:r>
       <w:r>
         <w:rPr>
@@ -2594,19 +2252,8 @@
           <w:sz w:val="24"/>
           <w:szCs w:val="24"/>
         </w:rPr>
-        <w:t xml:space="preserve">В апреле 2013 была зафиксирована крупная эпидемия вирусного распространения через текстовые сообщения в Skype троянских программ, целью которых был поиск и кража файлов </w:t>
-      </w:r>
-      <w:proofErr w:type="spellStart"/>
-      <w:r>
-        <w:rPr>
-          <w:rFonts w:ascii="Times New Roman" w:eastAsia="Times New Roman" w:hAnsi="Times New Roman" w:cs="Times New Roman"/>
-          <w:color w:val="auto"/>
-          <w:sz w:val="24"/>
-          <w:szCs w:val="24"/>
-        </w:rPr>
-        <w:t>криптовалютных</w:t>
-      </w:r>
-      <w:proofErr w:type="spellEnd"/>
+        <w:t>В апреле 2013 была зафиксирована крупная эпидемия вирусного распространения через текстовые сообщения в Skype троянских программ, целью которых был поиск и кража файлов криптовалютных</w:t>
+      </w:r>
       <w:r>
         <w:rPr>
           <w:rFonts w:ascii="Times New Roman" w:eastAsia="Times New Roman" w:hAnsi="Times New Roman" w:cs="Times New Roman"/>
@@ -2677,159 +2324,8 @@
           <w:sz w:val="24"/>
           <w:szCs w:val="24"/>
         </w:rPr>
-        <w:t xml:space="preserve">При установке торрент-клиента </w:t>
-      </w:r>
-      <w:proofErr w:type="spellStart"/>
-      <w:r>
-        <w:rPr>
-          <w:rFonts w:ascii="Times New Roman" w:eastAsia="Times New Roman" w:hAnsi="Times New Roman" w:cs="Times New Roman"/>
-          <w:color w:val="auto"/>
-          <w:sz w:val="24"/>
-          <w:szCs w:val="24"/>
-        </w:rPr>
-        <w:t>μTorrent</w:t>
-      </w:r>
-      <w:proofErr w:type="spellEnd"/>
-      <w:r>
-        <w:rPr>
-          <w:rFonts w:ascii="Times New Roman" w:eastAsia="Times New Roman" w:hAnsi="Times New Roman" w:cs="Times New Roman"/>
-          <w:color w:val="auto"/>
-          <w:sz w:val="24"/>
-          <w:szCs w:val="24"/>
-        </w:rPr>
-        <w:t xml:space="preserve"> (версия 3.4.2 </w:t>
-      </w:r>
-      <w:proofErr w:type="spellStart"/>
-      <w:r>
-        <w:rPr>
-          <w:rFonts w:ascii="Times New Roman" w:eastAsia="Times New Roman" w:hAnsi="Times New Roman" w:cs="Times New Roman"/>
-          <w:color w:val="auto"/>
-          <w:sz w:val="24"/>
-          <w:szCs w:val="24"/>
-        </w:rPr>
-        <w:t>build</w:t>
-      </w:r>
-      <w:proofErr w:type="spellEnd"/>
-      <w:r>
-        <w:rPr>
-          <w:rFonts w:ascii="Times New Roman" w:eastAsia="Times New Roman" w:hAnsi="Times New Roman" w:cs="Times New Roman"/>
-          <w:color w:val="auto"/>
-          <w:sz w:val="24"/>
-          <w:szCs w:val="24"/>
-        </w:rPr>
-        <w:t xml:space="preserve"> 28913 и позднее) предлагается установить дополнительную программу </w:t>
-      </w:r>
-      <w:proofErr w:type="spellStart"/>
-      <w:r>
-        <w:rPr>
-          <w:rFonts w:ascii="Times New Roman" w:eastAsia="Times New Roman" w:hAnsi="Times New Roman" w:cs="Times New Roman"/>
-          <w:color w:val="auto"/>
-          <w:sz w:val="24"/>
-          <w:szCs w:val="24"/>
-        </w:rPr>
-        <w:t>EpicScale</w:t>
-      </w:r>
-      <w:proofErr w:type="spellEnd"/>
-      <w:r>
-        <w:rPr>
-          <w:rFonts w:ascii="Times New Roman" w:eastAsia="Times New Roman" w:hAnsi="Times New Roman" w:cs="Times New Roman"/>
-          <w:color w:val="auto"/>
-          <w:sz w:val="24"/>
-          <w:szCs w:val="24"/>
-        </w:rPr>
-        <w:t xml:space="preserve">, которая позволяет использовать ресурсы компьютера во время простоя для распределённых вычислений. Представители </w:t>
-      </w:r>
-      <w:proofErr w:type="spellStart"/>
-      <w:r>
-        <w:rPr>
-          <w:rFonts w:ascii="Times New Roman" w:eastAsia="Times New Roman" w:hAnsi="Times New Roman" w:cs="Times New Roman"/>
-          <w:color w:val="auto"/>
-          <w:sz w:val="24"/>
-          <w:szCs w:val="24"/>
-        </w:rPr>
-        <w:t>μTorrent</w:t>
-      </w:r>
-      <w:proofErr w:type="spellEnd"/>
-      <w:r>
-        <w:rPr>
-          <w:rFonts w:ascii="Times New Roman" w:eastAsia="Times New Roman" w:hAnsi="Times New Roman" w:cs="Times New Roman"/>
-          <w:color w:val="auto"/>
-          <w:sz w:val="24"/>
-          <w:szCs w:val="24"/>
-        </w:rPr>
-        <w:t xml:space="preserve"> заверяют, что в настоящее время сеть </w:t>
-      </w:r>
-      <w:proofErr w:type="spellStart"/>
-      <w:r>
-        <w:rPr>
-          <w:rFonts w:ascii="Times New Roman" w:eastAsia="Times New Roman" w:hAnsi="Times New Roman" w:cs="Times New Roman"/>
-          <w:color w:val="auto"/>
-          <w:sz w:val="24"/>
-          <w:szCs w:val="24"/>
-        </w:rPr>
-        <w:t>EpicScale</w:t>
-      </w:r>
-      <w:proofErr w:type="spellEnd"/>
-      <w:r>
-        <w:rPr>
-          <w:rFonts w:ascii="Times New Roman" w:eastAsia="Times New Roman" w:hAnsi="Times New Roman" w:cs="Times New Roman"/>
-          <w:color w:val="auto"/>
-          <w:sz w:val="24"/>
-          <w:szCs w:val="24"/>
-        </w:rPr>
-        <w:t xml:space="preserve"> используется для майнинга криптовалюты (без уточнения названия), часть полученных средств идёт на финансирование компании, часть — на благотворительность. Согласно ряду публикаций, </w:t>
-      </w:r>
-      <w:proofErr w:type="spellStart"/>
-      <w:r>
-        <w:rPr>
-          <w:rFonts w:ascii="Times New Roman" w:eastAsia="Times New Roman" w:hAnsi="Times New Roman" w:cs="Times New Roman"/>
-          <w:color w:val="auto"/>
-          <w:sz w:val="24"/>
-          <w:szCs w:val="24"/>
-        </w:rPr>
-        <w:t>EpicScale</w:t>
-      </w:r>
-      <w:proofErr w:type="spellEnd"/>
-      <w:r>
-        <w:rPr>
-          <w:rFonts w:ascii="Times New Roman" w:eastAsia="Times New Roman" w:hAnsi="Times New Roman" w:cs="Times New Roman"/>
-          <w:color w:val="auto"/>
-          <w:sz w:val="24"/>
-          <w:szCs w:val="24"/>
-        </w:rPr>
-        <w:t xml:space="preserve"> </w:t>
-      </w:r>
-      <w:proofErr w:type="spellStart"/>
-      <w:r>
-        <w:rPr>
-          <w:rFonts w:ascii="Times New Roman" w:eastAsia="Times New Roman" w:hAnsi="Times New Roman" w:cs="Times New Roman"/>
-          <w:color w:val="auto"/>
-          <w:sz w:val="24"/>
-          <w:szCs w:val="24"/>
-        </w:rPr>
-        <w:t>майнит</w:t>
-      </w:r>
-      <w:proofErr w:type="spellEnd"/>
-      <w:r>
-        <w:rPr>
-          <w:rFonts w:ascii="Times New Roman" w:eastAsia="Times New Roman" w:hAnsi="Times New Roman" w:cs="Times New Roman"/>
-          <w:color w:val="auto"/>
-          <w:sz w:val="24"/>
-          <w:szCs w:val="24"/>
-        </w:rPr>
-        <w:t xml:space="preserve"> биткойны. В других публикациях сообщается о майнинге </w:t>
-      </w:r>
-      <w:proofErr w:type="spellStart"/>
-      <w:r>
-        <w:rPr>
-          <w:rFonts w:ascii="Times New Roman" w:eastAsia="Times New Roman" w:hAnsi="Times New Roman" w:cs="Times New Roman"/>
-          <w:color w:val="auto"/>
-          <w:sz w:val="24"/>
-          <w:szCs w:val="24"/>
-        </w:rPr>
-        <w:t>Litecoin</w:t>
-      </w:r>
-      <w:proofErr w:type="spellEnd"/>
+        <w:t>При установке торрент-клиента μTorrent (версия 3.4.2 build 28913 и позднее) предлагается установить дополнительную программу EpicScale, которая позволяет использовать ресурсы компьютера во время простоя для распределённых вычислений. Представители μTorrent заверяют, что в настоящее время сеть EpicScale используется для майнинга криптовалюты (без уточнения названия), часть полученных средств идёт на финансирование компании, часть — на благотворительность. Согласно ряду публикаций, EpicScale майнит биткойны. В других публикациях сообщается о майнинге Litecoin</w:t>
+      </w:r>
       <w:r>
         <w:rPr>
           <w:rFonts w:ascii="Times New Roman" w:eastAsia="Times New Roman" w:hAnsi="Times New Roman" w:cs="Times New Roman"/>
@@ -2846,27 +2342,7 @@
           <w:sz w:val="24"/>
           <w:szCs w:val="24"/>
         </w:rPr>
-        <w:t>В 2017 году появились сообщения о ряде сайтов, содержащих JavaScript скрытого майнинга некоторых криптовалют (такой вид майнинга в русском языке стали называть «браузерным майнингом», а в английском — «</w:t>
-      </w:r>
-      <w:proofErr w:type="spellStart"/>
-      <w:r>
-        <w:rPr>
-          <w:rFonts w:ascii="Times New Roman" w:eastAsia="Times New Roman" w:hAnsi="Times New Roman" w:cs="Times New Roman"/>
-          <w:color w:val="auto"/>
-          <w:sz w:val="24"/>
-          <w:szCs w:val="24"/>
-        </w:rPr>
-        <w:t>криптоджекингом</w:t>
-      </w:r>
-      <w:proofErr w:type="spellEnd"/>
-      <w:r>
-        <w:rPr>
-          <w:rFonts w:ascii="Times New Roman" w:eastAsia="Times New Roman" w:hAnsi="Times New Roman" w:cs="Times New Roman"/>
-          <w:color w:val="auto"/>
-          <w:sz w:val="24"/>
-          <w:szCs w:val="24"/>
-        </w:rPr>
-        <w:t>»). Сходные компоненты были обнаружены в нескольких дополнениях к браузерам.</w:t>
+        <w:t>В 2017 году появились сообщения о ряде сайтов, содержащих JavaScript скрытого майнинга некоторых криптовалют (такой вид майнинга в русском языке стали называть «браузерным майнингом», а в английском — «криптоджекингом»). Сходные компоненты были обнаружены в нескольких дополнениях к браузерам.</w:t>
       </w:r>
       <w:r>
         <w:rPr>
@@ -3673,27 +3149,7 @@
           <w:sz w:val="24"/>
           <w:szCs w:val="24"/>
         </w:rPr>
-        <w:t xml:space="preserve"> </w:t>
-      </w:r>
-      <w:proofErr w:type="spellStart"/>
-      <w:r>
-        <w:rPr>
-          <w:rFonts w:ascii="Times New Roman" w:eastAsia="Times New Roman" w:hAnsi="Times New Roman" w:cs="Times New Roman"/>
-          <w:color w:val="auto"/>
-          <w:sz w:val="24"/>
-          <w:szCs w:val="24"/>
-        </w:rPr>
-        <w:t>майнер</w:t>
-      </w:r>
-      <w:proofErr w:type="spellEnd"/>
-      <w:r>
-        <w:rPr>
-          <w:rFonts w:ascii="Times New Roman" w:eastAsia="Times New Roman" w:hAnsi="Times New Roman" w:cs="Times New Roman"/>
-          <w:color w:val="auto"/>
-          <w:sz w:val="24"/>
-          <w:szCs w:val="24"/>
-        </w:rPr>
-        <w:t xml:space="preserve"> в системе</w:t>
+        <w:t xml:space="preserve"> майнер в системе</w:t>
       </w:r>
     </w:p>
     <w:p>
@@ -3714,27 +3170,7 @@
           <w:sz w:val="24"/>
           <w:szCs w:val="24"/>
         </w:rPr>
-        <w:t xml:space="preserve">Обычно </w:t>
-      </w:r>
-      <w:proofErr w:type="spellStart"/>
-      <w:r>
-        <w:rPr>
-          <w:rFonts w:ascii="Times New Roman" w:eastAsia="Times New Roman" w:hAnsi="Times New Roman" w:cs="Times New Roman"/>
-          <w:color w:val="auto"/>
-          <w:sz w:val="24"/>
-          <w:szCs w:val="24"/>
-        </w:rPr>
-        <w:t>майнеры</w:t>
-      </w:r>
-      <w:proofErr w:type="spellEnd"/>
-      <w:r>
-        <w:rPr>
-          <w:rFonts w:ascii="Times New Roman" w:eastAsia="Times New Roman" w:hAnsi="Times New Roman" w:cs="Times New Roman"/>
-          <w:color w:val="auto"/>
-          <w:sz w:val="24"/>
-          <w:szCs w:val="24"/>
-        </w:rPr>
-        <w:t xml:space="preserve"> маскируются под </w:t>
+        <w:t xml:space="preserve">Обычно майнеры маскируются под </w:t>
       </w:r>
       <w:r>
         <w:rPr>
@@ -3883,7 +3319,6 @@
         </w:rPr>
         <w:t xml:space="preserve"> (</w:t>
       </w:r>
-      <w:proofErr w:type="spellStart"/>
       <w:r>
         <w:rPr>
           <w:rFonts w:ascii="Times New Roman" w:eastAsia="Times New Roman" w:hAnsi="Times New Roman" w:cs="Times New Roman"/>
@@ -3894,7 +3329,6 @@
         </w:rPr>
         <w:t>kswapd</w:t>
       </w:r>
-      <w:proofErr w:type="spellEnd"/>
       <w:r>
         <w:rPr>
           <w:rFonts w:ascii="Times New Roman" w:eastAsia="Times New Roman" w:hAnsi="Times New Roman" w:cs="Times New Roman"/>
@@ -3959,7 +3393,6 @@
         </w:rPr>
         <w:t xml:space="preserve"> (</w:t>
       </w:r>
-      <w:proofErr w:type="spellStart"/>
       <w:r>
         <w:rPr>
           <w:rFonts w:ascii="Times New Roman" w:eastAsia="Times New Roman" w:hAnsi="Times New Roman" w:cs="Times New Roman"/>
@@ -3970,7 +3403,6 @@
         </w:rPr>
         <w:t>kswapd</w:t>
       </w:r>
-      <w:proofErr w:type="spellEnd"/>
       <w:r>
         <w:rPr>
           <w:rFonts w:ascii="Times New Roman" w:eastAsia="Times New Roman" w:hAnsi="Times New Roman" w:cs="Times New Roman"/>
@@ -4255,19 +3687,8 @@
           <w:sz w:val="24"/>
           <w:szCs w:val="24"/>
         </w:rPr>
-        <w:t xml:space="preserve">в данном исследовании </w:t>
-      </w:r>
-      <w:proofErr w:type="spellStart"/>
-      <w:r>
-        <w:rPr>
-          <w:rFonts w:ascii="Times New Roman" w:eastAsia="Times New Roman" w:hAnsi="Times New Roman" w:cs="Times New Roman"/>
-          <w:color w:val="auto"/>
-          <w:sz w:val="24"/>
-          <w:szCs w:val="24"/>
-        </w:rPr>
-        <w:t>майнер</w:t>
-      </w:r>
-      <w:proofErr w:type="spellEnd"/>
+        <w:t>в данном исследовании майнер</w:t>
+      </w:r>
       <w:r>
         <w:rPr>
           <w:rFonts w:ascii="Times New Roman" w:eastAsia="Times New Roman" w:hAnsi="Times New Roman" w:cs="Times New Roman"/>
@@ -4277,7 +3698,6 @@
         </w:rPr>
         <w:t xml:space="preserve"> называется </w:t>
       </w:r>
-      <w:proofErr w:type="spellStart"/>
       <w:r>
         <w:rPr>
           <w:rFonts w:ascii="Times New Roman" w:eastAsia="Times New Roman" w:hAnsi="Times New Roman" w:cs="Times New Roman"/>
@@ -4287,7 +3707,6 @@
         </w:rPr>
         <w:t>Multios.Coinminer.Miner</w:t>
       </w:r>
-      <w:proofErr w:type="spellEnd"/>
       <w:r>
         <w:rPr>
           <w:rFonts w:ascii="Times New Roman" w:eastAsia="Times New Roman" w:hAnsi="Times New Roman" w:cs="Times New Roman"/>
@@ -4304,17 +3723,7 @@
           <w:sz w:val="24"/>
           <w:szCs w:val="24"/>
         </w:rPr>
-        <w:t xml:space="preserve"> хранит свои данные в </w:t>
-      </w:r>
-      <w:proofErr w:type="gramStart"/>
-      <w:r>
-        <w:rPr>
-          <w:rFonts w:ascii="Times New Roman" w:eastAsia="Times New Roman" w:hAnsi="Times New Roman" w:cs="Times New Roman"/>
-          <w:color w:val="auto"/>
-          <w:sz w:val="24"/>
-          <w:szCs w:val="24"/>
-        </w:rPr>
-        <w:t xml:space="preserve">каталогах </w:t>
+        <w:t xml:space="preserve"> хранит свои данные в каталогах </w:t>
       </w:r>
       <w:r>
         <w:rPr>
@@ -4325,7 +3734,6 @@
         </w:rPr>
         <w:t>.</w:t>
       </w:r>
-      <w:proofErr w:type="spellStart"/>
       <w:r>
         <w:rPr>
           <w:rFonts w:ascii="Times New Roman" w:eastAsia="Times New Roman" w:hAnsi="Times New Roman" w:cs="Times New Roman"/>
@@ -4336,8 +3744,6 @@
         </w:rPr>
         <w:t>configrc</w:t>
       </w:r>
-      <w:proofErr w:type="spellEnd"/>
-      <w:proofErr w:type="gramEnd"/>
       <w:r>
         <w:rPr>
           <w:rFonts w:ascii="Times New Roman" w:eastAsia="Times New Roman" w:hAnsi="Times New Roman" w:cs="Times New Roman"/>
@@ -4365,7 +3771,6 @@
         </w:rPr>
         <w:t>.</w:t>
       </w:r>
-      <w:proofErr w:type="spellStart"/>
       <w:r>
         <w:rPr>
           <w:rFonts w:ascii="Times New Roman" w:eastAsia="Times New Roman" w:hAnsi="Times New Roman" w:cs="Times New Roman"/>
@@ -4376,7 +3781,6 @@
         </w:rPr>
         <w:t>rsync</w:t>
       </w:r>
-      <w:proofErr w:type="spellEnd"/>
       <w:r>
         <w:rPr>
           <w:rFonts w:ascii="Times New Roman" w:eastAsia="Times New Roman" w:hAnsi="Times New Roman" w:cs="Times New Roman"/>
@@ -4509,7 +3913,6 @@
         </w:rPr>
         <w:t xml:space="preserve"> </w:t>
       </w:r>
-      <w:proofErr w:type="gramStart"/>
       <w:r>
         <w:rPr>
           <w:rFonts w:ascii="Times New Roman" w:eastAsia="Times New Roman" w:hAnsi="Times New Roman" w:cs="Times New Roman"/>
@@ -4528,7 +3931,6 @@
         </w:rPr>
         <w:t>.</w:t>
       </w:r>
-      <w:proofErr w:type="spellStart"/>
       <w:r>
         <w:rPr>
           <w:rFonts w:ascii="Times New Roman" w:eastAsia="Times New Roman" w:hAnsi="Times New Roman" w:cs="Times New Roman"/>
@@ -4539,8 +3941,6 @@
         </w:rPr>
         <w:t>configrc</w:t>
       </w:r>
-      <w:proofErr w:type="spellEnd"/>
-      <w:proofErr w:type="gramEnd"/>
       <w:r>
         <w:rPr>
           <w:rFonts w:ascii="Times New Roman" w:eastAsia="Times New Roman" w:hAnsi="Times New Roman" w:cs="Times New Roman"/>
@@ -4569,17 +3969,7 @@
           <w:sz w:val="24"/>
           <w:szCs w:val="24"/>
         </w:rPr>
-        <w:t xml:space="preserve">Начнём с </w:t>
-      </w:r>
-      <w:proofErr w:type="gramStart"/>
-      <w:r>
-        <w:rPr>
-          <w:rFonts w:ascii="Times New Roman" w:eastAsia="Times New Roman" w:hAnsi="Times New Roman" w:cs="Times New Roman"/>
-          <w:color w:val="auto"/>
-          <w:sz w:val="24"/>
-          <w:szCs w:val="24"/>
-        </w:rPr>
-        <w:t xml:space="preserve">каталога </w:t>
+        <w:t xml:space="preserve">Начнём с каталога </w:t>
       </w:r>
       <w:r>
         <w:rPr>
@@ -4590,7 +3980,6 @@
         </w:rPr>
         <w:t>.</w:t>
       </w:r>
-      <w:proofErr w:type="spellStart"/>
       <w:r>
         <w:rPr>
           <w:rFonts w:ascii="Times New Roman" w:eastAsia="Times New Roman" w:hAnsi="Times New Roman" w:cs="Times New Roman"/>
@@ -4601,8 +3990,6 @@
         </w:rPr>
         <w:t>configrc</w:t>
       </w:r>
-      <w:proofErr w:type="spellEnd"/>
-      <w:proofErr w:type="gramEnd"/>
       <w:r>
         <w:rPr>
           <w:rFonts w:ascii="Times New Roman" w:eastAsia="Times New Roman" w:hAnsi="Times New Roman" w:cs="Times New Roman"/>
@@ -4678,7 +4065,6 @@
         </w:rPr>
         <w:t xml:space="preserve">и файлы </w:t>
       </w:r>
-      <w:proofErr w:type="spellStart"/>
       <w:r>
         <w:rPr>
           <w:rFonts w:ascii="Times New Roman" w:eastAsia="Times New Roman" w:hAnsi="Times New Roman" w:cs="Times New Roman"/>
@@ -4689,7 +4075,6 @@
         </w:rPr>
         <w:t>cron</w:t>
       </w:r>
-      <w:proofErr w:type="spellEnd"/>
       <w:r>
         <w:rPr>
           <w:rFonts w:ascii="Times New Roman" w:eastAsia="Times New Roman" w:hAnsi="Times New Roman" w:cs="Times New Roman"/>
@@ -4727,7 +4112,6 @@
         </w:rPr>
         <w:t xml:space="preserve">и </w:t>
       </w:r>
-      <w:proofErr w:type="spellStart"/>
       <w:r>
         <w:rPr>
           <w:rFonts w:ascii="Times New Roman" w:eastAsia="Times New Roman" w:hAnsi="Times New Roman" w:cs="Times New Roman"/>
@@ -4738,7 +4122,6 @@
         </w:rPr>
         <w:t>dir</w:t>
       </w:r>
-      <w:proofErr w:type="spellEnd"/>
       <w:r>
         <w:rPr>
           <w:rFonts w:ascii="Times New Roman" w:eastAsia="Times New Roman" w:hAnsi="Times New Roman" w:cs="Times New Roman"/>
@@ -4748,7 +4131,6 @@
         </w:rPr>
         <w:t>2.</w:t>
       </w:r>
-      <w:proofErr w:type="spellStart"/>
       <w:r>
         <w:rPr>
           <w:rFonts w:ascii="Times New Roman" w:eastAsia="Times New Roman" w:hAnsi="Times New Roman" w:cs="Times New Roman"/>
@@ -4759,7 +4141,6 @@
         </w:rPr>
         <w:t>dir</w:t>
       </w:r>
-      <w:proofErr w:type="spellEnd"/>
       <w:r>
         <w:rPr>
           <w:rFonts w:ascii="Times New Roman" w:eastAsia="Times New Roman" w:hAnsi="Times New Roman" w:cs="Times New Roman"/>
@@ -4799,7 +4180,6 @@
         </w:rPr>
         <w:t xml:space="preserve">Каталоги </w:t>
       </w:r>
-      <w:proofErr w:type="gramStart"/>
       <w:r>
         <w:rPr>
           <w:rFonts w:ascii="Times New Roman" w:eastAsia="Times New Roman" w:hAnsi="Times New Roman" w:cs="Times New Roman"/>
@@ -4829,7 +4209,6 @@
         </w:rPr>
         <w:t>b</w:t>
       </w:r>
-      <w:proofErr w:type="gramEnd"/>
       <w:r>
         <w:rPr>
           <w:rFonts w:ascii="Times New Roman" w:eastAsia="Times New Roman" w:hAnsi="Times New Roman" w:cs="Times New Roman"/>
@@ -4930,7 +4309,6 @@
         </w:rPr>
         <w:t xml:space="preserve">, в файле </w:t>
       </w:r>
-      <w:proofErr w:type="spellStart"/>
       <w:r>
         <w:rPr>
           <w:rFonts w:ascii="Times New Roman" w:eastAsia="Times New Roman" w:hAnsi="Times New Roman" w:cs="Times New Roman"/>
@@ -4941,7 +4319,6 @@
         </w:rPr>
         <w:t>cron</w:t>
       </w:r>
-      <w:proofErr w:type="spellEnd"/>
       <w:r>
         <w:rPr>
           <w:rFonts w:ascii="Times New Roman" w:eastAsia="Times New Roman" w:hAnsi="Times New Roman" w:cs="Times New Roman"/>
@@ -4979,7 +4356,6 @@
         </w:rPr>
         <w:t xml:space="preserve">прописана инъекция в </w:t>
       </w:r>
-      <w:proofErr w:type="spellStart"/>
       <w:r>
         <w:rPr>
           <w:rFonts w:ascii="Times New Roman" w:eastAsia="Times New Roman" w:hAnsi="Times New Roman" w:cs="Times New Roman"/>
@@ -4990,7 +4366,6 @@
         </w:rPr>
         <w:t>cron</w:t>
       </w:r>
-      <w:proofErr w:type="spellEnd"/>
       <w:r>
         <w:rPr>
           <w:rFonts w:ascii="Times New Roman" w:eastAsia="Times New Roman" w:hAnsi="Times New Roman" w:cs="Times New Roman"/>
@@ -5036,7 +4411,6 @@
         </w:rPr>
         <w:t xml:space="preserve">, </w:t>
       </w:r>
-      <w:proofErr w:type="spellStart"/>
       <w:r>
         <w:rPr>
           <w:rFonts w:ascii="Times New Roman" w:eastAsia="Times New Roman" w:hAnsi="Times New Roman" w:cs="Times New Roman"/>
@@ -5047,7 +4421,6 @@
         </w:rPr>
         <w:t>dir</w:t>
       </w:r>
-      <w:proofErr w:type="spellEnd"/>
       <w:r>
         <w:rPr>
           <w:rFonts w:ascii="Times New Roman" w:eastAsia="Times New Roman" w:hAnsi="Times New Roman" w:cs="Times New Roman"/>
@@ -5057,7 +4430,6 @@
         </w:rPr>
         <w:t>2.</w:t>
       </w:r>
-      <w:proofErr w:type="spellStart"/>
       <w:r>
         <w:rPr>
           <w:rFonts w:ascii="Times New Roman" w:eastAsia="Times New Roman" w:hAnsi="Times New Roman" w:cs="Times New Roman"/>
@@ -5068,7 +4440,6 @@
         </w:rPr>
         <w:t>dir</w:t>
       </w:r>
-      <w:proofErr w:type="spellEnd"/>
       <w:r>
         <w:rPr>
           <w:rFonts w:ascii="Times New Roman" w:eastAsia="Times New Roman" w:hAnsi="Times New Roman" w:cs="Times New Roman"/>
@@ -5096,7 +4467,6 @@
         </w:rPr>
         <w:t>.</w:t>
       </w:r>
-      <w:proofErr w:type="spellStart"/>
       <w:r>
         <w:rPr>
           <w:rFonts w:ascii="Times New Roman" w:eastAsia="Times New Roman" w:hAnsi="Times New Roman" w:cs="Times New Roman"/>
@@ -5107,7 +4477,6 @@
         </w:rPr>
         <w:t>configrc</w:t>
       </w:r>
-      <w:proofErr w:type="spellEnd"/>
       <w:r>
         <w:rPr>
           <w:rFonts w:ascii="Times New Roman" w:eastAsia="Times New Roman" w:hAnsi="Times New Roman" w:cs="Times New Roman"/>
@@ -5409,8 +4778,6 @@
         </w:rPr>
         <w:t xml:space="preserve"> </w:t>
       </w:r>
-      <w:proofErr w:type="spellStart"/>
-      <w:proofErr w:type="gramStart"/>
       <w:r>
         <w:rPr>
           <w:rFonts w:ascii="Times New Roman" w:eastAsia="Times New Roman" w:hAnsi="Times New Roman" w:cs="Times New Roman"/>
@@ -5421,7 +4788,6 @@
         </w:rPr>
         <w:t>cron</w:t>
       </w:r>
-      <w:proofErr w:type="spellEnd"/>
       <w:r>
         <w:rPr>
           <w:rFonts w:ascii="Times New Roman" w:eastAsia="Times New Roman" w:hAnsi="Times New Roman" w:cs="Times New Roman"/>
@@ -5441,7 +4807,6 @@
         </w:rPr>
         <w:t>d</w:t>
       </w:r>
-      <w:proofErr w:type="gramEnd"/>
     </w:p>
     <w:p>
       <w:pPr>
@@ -5526,7 +4891,6 @@
         </w:rPr>
         <w:t xml:space="preserve">Рис.8 – Содержимое файла </w:t>
       </w:r>
-      <w:proofErr w:type="spellStart"/>
       <w:r>
         <w:rPr>
           <w:rFonts w:ascii="Times New Roman" w:eastAsia="Times New Roman" w:hAnsi="Times New Roman" w:cs="Times New Roman"/>
@@ -5537,7 +4901,6 @@
         </w:rPr>
         <w:t>dir</w:t>
       </w:r>
-      <w:proofErr w:type="spellEnd"/>
       <w:r>
         <w:rPr>
           <w:rFonts w:ascii="Times New Roman" w:eastAsia="Times New Roman" w:hAnsi="Times New Roman" w:cs="Times New Roman"/>
@@ -5547,7 +4910,6 @@
         </w:rPr>
         <w:t>2.</w:t>
       </w:r>
-      <w:proofErr w:type="spellStart"/>
       <w:r>
         <w:rPr>
           <w:rFonts w:ascii="Times New Roman" w:eastAsia="Times New Roman" w:hAnsi="Times New Roman" w:cs="Times New Roman"/>
@@ -5558,7 +4920,6 @@
         </w:rPr>
         <w:t>dir</w:t>
       </w:r>
-      <w:proofErr w:type="spellEnd"/>
     </w:p>
     <w:p>
       <w:pPr>
@@ -5587,19 +4948,8 @@
           <w:sz w:val="24"/>
           <w:szCs w:val="24"/>
         </w:rPr>
-        <w:t>/</w:t>
-      </w:r>
-      <w:proofErr w:type="spellStart"/>
-      <w:r>
-        <w:rPr>
-          <w:rFonts w:ascii="Times New Roman" w:eastAsia="Times New Roman" w:hAnsi="Times New Roman" w:cs="Times New Roman"/>
-          <w:color w:val="auto"/>
-          <w:sz w:val="24"/>
-          <w:szCs w:val="24"/>
-        </w:rPr>
-        <w:t>tmp</w:t>
-      </w:r>
-      <w:proofErr w:type="spellEnd"/>
+        <w:t>/tmp</w:t>
+      </w:r>
     </w:p>
     <w:p>
       <w:pPr>
@@ -5784,7 +5134,6 @@
         </w:rPr>
         <w:t>/</w:t>
       </w:r>
-      <w:proofErr w:type="spellStart"/>
       <w:r>
         <w:rPr>
           <w:rFonts w:ascii="Times New Roman" w:eastAsia="Times New Roman" w:hAnsi="Times New Roman" w:cs="Times New Roman"/>
@@ -5795,7 +5144,6 @@
         </w:rPr>
         <w:t>tmp</w:t>
       </w:r>
-      <w:proofErr w:type="spellEnd"/>
     </w:p>
     <w:p>
       <w:pPr>
@@ -5999,7 +5347,6 @@
         </w:rPr>
         <w:t>2</w:t>
       </w:r>
-      <w:proofErr w:type="spellStart"/>
       <w:r>
         <w:rPr>
           <w:rFonts w:ascii="Times New Roman" w:eastAsia="Times New Roman" w:hAnsi="Times New Roman" w:cs="Times New Roman"/>
@@ -6010,7 +5357,6 @@
         </w:rPr>
         <w:t>zz</w:t>
       </w:r>
-      <w:proofErr w:type="spellEnd"/>
       <w:r>
         <w:rPr>
           <w:rFonts w:ascii="Times New Roman" w:eastAsia="Times New Roman" w:hAnsi="Times New Roman" w:cs="Times New Roman"/>
@@ -6020,7 +5366,6 @@
         </w:rPr>
         <w:t>-</w:t>
       </w:r>
-      <w:proofErr w:type="spellStart"/>
       <w:r>
         <w:rPr>
           <w:rFonts w:ascii="Times New Roman" w:eastAsia="Times New Roman" w:hAnsi="Times New Roman" w:cs="Times New Roman"/>
@@ -6031,7 +5376,6 @@
         </w:rPr>
         <w:t>unix</w:t>
       </w:r>
-      <w:proofErr w:type="spellEnd"/>
     </w:p>
     <w:p>
       <w:pPr>
@@ -6062,7 +5406,6 @@
         </w:rPr>
         <w:t xml:space="preserve">– архив </w:t>
       </w:r>
-      <w:proofErr w:type="spellStart"/>
       <w:r>
         <w:rPr>
           <w:rFonts w:ascii="Times New Roman" w:eastAsia="Times New Roman" w:hAnsi="Times New Roman" w:cs="Times New Roman"/>
@@ -6073,7 +5416,6 @@
         </w:rPr>
         <w:t>dota</w:t>
       </w:r>
-      <w:proofErr w:type="spellEnd"/>
       <w:r>
         <w:rPr>
           <w:rFonts w:ascii="Times New Roman" w:eastAsia="Times New Roman" w:hAnsi="Times New Roman" w:cs="Times New Roman"/>
@@ -6102,7 +5444,6 @@
         </w:rPr>
         <w:t>.</w:t>
       </w:r>
-      <w:proofErr w:type="spellStart"/>
       <w:r>
         <w:rPr>
           <w:rFonts w:ascii="Times New Roman" w:eastAsia="Times New Roman" w:hAnsi="Times New Roman" w:cs="Times New Roman"/>
@@ -6113,25 +5454,14 @@
         </w:rPr>
         <w:t>gz</w:t>
       </w:r>
-      <w:proofErr w:type="spellEnd"/>
-      <w:r>
-        <w:rPr>
-          <w:rFonts w:ascii="Times New Roman" w:eastAsia="Times New Roman" w:hAnsi="Times New Roman" w:cs="Times New Roman"/>
-          <w:color w:val="auto"/>
-          <w:sz w:val="24"/>
-          <w:szCs w:val="24"/>
-        </w:rPr>
-        <w:t xml:space="preserve"> содержащий </w:t>
-      </w:r>
-      <w:proofErr w:type="gramStart"/>
-      <w:r>
-        <w:rPr>
-          <w:rFonts w:ascii="Times New Roman" w:eastAsia="Times New Roman" w:hAnsi="Times New Roman" w:cs="Times New Roman"/>
-          <w:color w:val="auto"/>
-          <w:sz w:val="24"/>
-          <w:szCs w:val="24"/>
-        </w:rPr>
-        <w:t xml:space="preserve">папку </w:t>
+      <w:r>
+        <w:rPr>
+          <w:rFonts w:ascii="Times New Roman" w:eastAsia="Times New Roman" w:hAnsi="Times New Roman" w:cs="Times New Roman"/>
+          <w:color w:val="auto"/>
+          <w:sz w:val="24"/>
+          <w:szCs w:val="24"/>
+        </w:rPr>
+        <w:t xml:space="preserve"> содержащий папку </w:t>
       </w:r>
       <w:r>
         <w:rPr>
@@ -6142,7 +5472,6 @@
         </w:rPr>
         <w:t>.</w:t>
       </w:r>
-      <w:proofErr w:type="spellStart"/>
       <w:r>
         <w:rPr>
           <w:rFonts w:ascii="Times New Roman" w:eastAsia="Times New Roman" w:hAnsi="Times New Roman" w:cs="Times New Roman"/>
@@ -6153,8 +5482,6 @@
         </w:rPr>
         <w:t>rsync</w:t>
       </w:r>
-      <w:proofErr w:type="spellEnd"/>
-      <w:proofErr w:type="gramEnd"/>
       <w:r>
         <w:rPr>
           <w:rFonts w:ascii="Times New Roman" w:eastAsia="Times New Roman" w:hAnsi="Times New Roman" w:cs="Times New Roman"/>
@@ -6258,7 +5585,6 @@
         </w:rPr>
         <w:t xml:space="preserve">Рис.11 – Содержание архива </w:t>
       </w:r>
-      <w:proofErr w:type="spellStart"/>
       <w:r>
         <w:rPr>
           <w:rFonts w:ascii="Times New Roman" w:eastAsia="Times New Roman" w:hAnsi="Times New Roman" w:cs="Times New Roman"/>
@@ -6269,7 +5595,6 @@
         </w:rPr>
         <w:t>dota</w:t>
       </w:r>
-      <w:proofErr w:type="spellEnd"/>
       <w:r>
         <w:rPr>
           <w:rFonts w:ascii="Times New Roman" w:eastAsia="Times New Roman" w:hAnsi="Times New Roman" w:cs="Times New Roman"/>
@@ -6298,7 +5623,6 @@
         </w:rPr>
         <w:t>.</w:t>
       </w:r>
-      <w:proofErr w:type="spellStart"/>
       <w:r>
         <w:rPr>
           <w:rFonts w:ascii="Times New Roman" w:eastAsia="Times New Roman" w:hAnsi="Times New Roman" w:cs="Times New Roman"/>
@@ -6309,7 +5633,6 @@
         </w:rPr>
         <w:t>gz</w:t>
       </w:r>
-      <w:proofErr w:type="spellEnd"/>
     </w:p>
     <w:p>
       <w:pPr>
@@ -6329,27 +5652,7 @@
           <w:sz w:val="24"/>
           <w:szCs w:val="24"/>
         </w:rPr>
-        <w:t xml:space="preserve">Отсюда уже можно понять, что данный </w:t>
-      </w:r>
-      <w:proofErr w:type="spellStart"/>
-      <w:r>
-        <w:rPr>
-          <w:rFonts w:ascii="Times New Roman" w:eastAsia="Times New Roman" w:hAnsi="Times New Roman" w:cs="Times New Roman"/>
-          <w:color w:val="auto"/>
-          <w:sz w:val="24"/>
-          <w:szCs w:val="24"/>
-        </w:rPr>
-        <w:t>майнер</w:t>
-      </w:r>
-      <w:proofErr w:type="spellEnd"/>
-      <w:r>
-        <w:rPr>
-          <w:rFonts w:ascii="Times New Roman" w:eastAsia="Times New Roman" w:hAnsi="Times New Roman" w:cs="Times New Roman"/>
-          <w:color w:val="auto"/>
-          <w:sz w:val="24"/>
-          <w:szCs w:val="24"/>
-        </w:rPr>
-        <w:t xml:space="preserve"> распространяется как какая-то</w:t>
+        <w:t>Отсюда уже можно понять, что данный майнер распространяется как какая-то</w:t>
       </w:r>
       <w:r>
         <w:rPr>
@@ -6378,7 +5681,6 @@
         </w:rPr>
         <w:t xml:space="preserve">(существует игра </w:t>
       </w:r>
-      <w:proofErr w:type="spellStart"/>
       <w:r>
         <w:rPr>
           <w:rFonts w:ascii="Times New Roman" w:eastAsia="Times New Roman" w:hAnsi="Times New Roman" w:cs="Times New Roman"/>
@@ -6389,7 +5691,6 @@
         </w:rPr>
         <w:t>dota</w:t>
       </w:r>
-      <w:proofErr w:type="spellEnd"/>
       <w:r>
         <w:rPr>
           <w:rFonts w:ascii="Times New Roman" w:eastAsia="Times New Roman" w:hAnsi="Times New Roman" w:cs="Times New Roman"/>
@@ -6439,17 +5740,7 @@
           <w:sz w:val="24"/>
           <w:szCs w:val="24"/>
         </w:rPr>
-        <w:t xml:space="preserve">Перейдём в </w:t>
-      </w:r>
-      <w:proofErr w:type="gramStart"/>
-      <w:r>
-        <w:rPr>
-          <w:rFonts w:ascii="Times New Roman" w:eastAsia="Times New Roman" w:hAnsi="Times New Roman" w:cs="Times New Roman"/>
-          <w:color w:val="auto"/>
-          <w:sz w:val="24"/>
-          <w:szCs w:val="24"/>
-        </w:rPr>
-        <w:t xml:space="preserve">директорию </w:t>
+        <w:t xml:space="preserve">Перейдём в директорию </w:t>
       </w:r>
       <w:r>
         <w:rPr>
@@ -6460,7 +5751,6 @@
         </w:rPr>
         <w:t>.</w:t>
       </w:r>
-      <w:proofErr w:type="spellStart"/>
       <w:r>
         <w:rPr>
           <w:rFonts w:ascii="Times New Roman" w:eastAsia="Times New Roman" w:hAnsi="Times New Roman" w:cs="Times New Roman"/>
@@ -6471,8 +5761,6 @@
         </w:rPr>
         <w:t>rsync</w:t>
       </w:r>
-      <w:proofErr w:type="spellEnd"/>
-      <w:proofErr w:type="gramEnd"/>
     </w:p>
     <w:p>
       <w:pPr>
@@ -6555,17 +5843,7 @@
           <w:szCs w:val="24"/>
         </w:rPr>
         <w:br/>
-        <w:t xml:space="preserve">Рис.12 – Содержание </w:t>
-      </w:r>
-      <w:proofErr w:type="gramStart"/>
-      <w:r>
-        <w:rPr>
-          <w:rFonts w:ascii="Times New Roman" w:eastAsia="Times New Roman" w:hAnsi="Times New Roman" w:cs="Times New Roman"/>
-          <w:color w:val="auto"/>
-          <w:sz w:val="24"/>
-          <w:szCs w:val="24"/>
-        </w:rPr>
-        <w:t xml:space="preserve">директории </w:t>
+        <w:t xml:space="preserve">Рис.12 – Содержание директории </w:t>
       </w:r>
       <w:r>
         <w:rPr>
@@ -6576,7 +5854,6 @@
         </w:rPr>
         <w:t>.</w:t>
       </w:r>
-      <w:proofErr w:type="spellStart"/>
       <w:r>
         <w:rPr>
           <w:rFonts w:ascii="Times New Roman" w:eastAsia="Times New Roman" w:hAnsi="Times New Roman" w:cs="Times New Roman"/>
@@ -6587,8 +5864,6 @@
         </w:rPr>
         <w:t>rsync</w:t>
       </w:r>
-      <w:proofErr w:type="spellEnd"/>
-      <w:proofErr w:type="gramEnd"/>
     </w:p>
     <w:p>
       <w:pPr>
@@ -6644,17 +5919,7 @@
           <w:sz w:val="24"/>
           <w:szCs w:val="24"/>
         </w:rPr>
-        <w:t xml:space="preserve">, а также оригиналы директорий из </w:t>
-      </w:r>
-      <w:proofErr w:type="gramStart"/>
-      <w:r>
-        <w:rPr>
-          <w:rFonts w:ascii="Times New Roman" w:eastAsia="Times New Roman" w:hAnsi="Times New Roman" w:cs="Times New Roman"/>
-          <w:color w:val="auto"/>
-          <w:sz w:val="24"/>
-          <w:szCs w:val="24"/>
-        </w:rPr>
-        <w:t xml:space="preserve">директории </w:t>
+        <w:t xml:space="preserve">, а также оригиналы директорий из директории </w:t>
       </w:r>
       <w:r>
         <w:rPr>
@@ -6665,7 +5930,6 @@
         </w:rPr>
         <w:t>.</w:t>
       </w:r>
-      <w:proofErr w:type="spellStart"/>
       <w:r>
         <w:rPr>
           <w:rFonts w:ascii="Times New Roman" w:eastAsia="Times New Roman" w:hAnsi="Times New Roman" w:cs="Times New Roman"/>
@@ -6676,8 +5940,6 @@
         </w:rPr>
         <w:t>configrc</w:t>
       </w:r>
-      <w:proofErr w:type="spellEnd"/>
-      <w:proofErr w:type="gramEnd"/>
       <w:r>
         <w:rPr>
           <w:rFonts w:ascii="Times New Roman" w:eastAsia="Times New Roman" w:hAnsi="Times New Roman" w:cs="Times New Roman"/>
@@ -6734,7 +5996,18 @@
           <w:sz w:val="24"/>
           <w:szCs w:val="24"/>
         </w:rPr>
-        <w:t>Принудительное завершение процесса майнера и удаление всех следов, связанных с процессом майнера</w:t>
+        <w:t xml:space="preserve">Принудительное завершение процесса майнера и удаление всех следов, связанных с </w:t>
+      </w:r>
+      <w:r>
+        <w:rPr>
+          <w:rFonts w:ascii="Times New Roman" w:eastAsia="Times New Roman" w:hAnsi="Times New Roman" w:cs="Times New Roman"/>
+          <w:b/>
+          <w:bCs/>
+          <w:color w:val="auto"/>
+          <w:sz w:val="24"/>
+          <w:szCs w:val="24"/>
+        </w:rPr>
+        <w:t>ним</w:t>
       </w:r>
     </w:p>
     <w:p>
@@ -7029,7 +6302,6 @@
         </w:rPr>
         <w:t xml:space="preserve"> (</w:t>
       </w:r>
-      <w:proofErr w:type="spellStart"/>
       <w:r>
         <w:rPr>
           <w:rFonts w:ascii="Times New Roman" w:eastAsia="Times New Roman" w:hAnsi="Times New Roman" w:cs="Times New Roman"/>
@@ -7040,7 +6312,6 @@
         </w:rPr>
         <w:t>cron</w:t>
       </w:r>
-      <w:proofErr w:type="spellEnd"/>
       <w:r>
         <w:rPr>
           <w:rFonts w:ascii="Times New Roman" w:eastAsia="Times New Roman" w:hAnsi="Times New Roman" w:cs="Times New Roman"/>
@@ -7524,27 +6795,7 @@
           <w:sz w:val="24"/>
           <w:szCs w:val="24"/>
         </w:rPr>
-        <w:t xml:space="preserve">скрыто </w:t>
-      </w:r>
-      <w:proofErr w:type="spellStart"/>
-      <w:r>
-        <w:rPr>
-          <w:rFonts w:ascii="Times New Roman" w:eastAsia="Times New Roman" w:hAnsi="Times New Roman" w:cs="Times New Roman"/>
-          <w:color w:val="auto"/>
-          <w:sz w:val="24"/>
-          <w:szCs w:val="24"/>
-        </w:rPr>
-        <w:t>майнить</w:t>
-      </w:r>
-      <w:proofErr w:type="spellEnd"/>
-      <w:r>
-        <w:rPr>
-          <w:rFonts w:ascii="Times New Roman" w:eastAsia="Times New Roman" w:hAnsi="Times New Roman" w:cs="Times New Roman"/>
-          <w:color w:val="auto"/>
-          <w:sz w:val="24"/>
-          <w:szCs w:val="24"/>
-        </w:rPr>
-        <w:t xml:space="preserve"> на вашем устройстве или сервере криптовалюту без вашего ведома, что может привести к заторможенности и сбоям в работе.</w:t>
+        <w:t>скрыто майнить на вашем устройстве или сервере криптовалюту без вашего ведома, что может привести к заторможенности и сбоям в работе.</w:t>
       </w:r>
       <w:r>
         <w:rPr>
@@ -8097,7 +7348,6 @@
           </w:rPr>
           <w:t>://</w:t>
         </w:r>
-        <w:proofErr w:type="spellStart"/>
         <w:r>
           <w:rPr>
             <w:rStyle w:val="a4"/>
@@ -8108,7 +7358,6 @@
           </w:rPr>
           <w:t>ru</w:t>
         </w:r>
-        <w:proofErr w:type="spellEnd"/>
         <w:r>
           <w:rPr>
             <w:rStyle w:val="a4"/>
@@ -8118,7 +7367,6 @@
           </w:rPr>
           <w:t>.</w:t>
         </w:r>
-        <w:proofErr w:type="spellStart"/>
         <w:r>
           <w:rPr>
             <w:rStyle w:val="a4"/>
@@ -8129,7 +7377,6 @@
           </w:rPr>
           <w:t>wikipedia</w:t>
         </w:r>
-        <w:proofErr w:type="spellEnd"/>
         <w:r>
           <w:rPr>
             <w:rStyle w:val="a4"/>
@@ -8213,8 +7460,6 @@
           <w:szCs w:val="24"/>
         </w:rPr>
       </w:pPr>
-      <w:proofErr w:type="spellStart"/>
-      <w:proofErr w:type="gramStart"/>
       <w:r>
         <w:rPr>
           <w:rFonts w:ascii="Times New Roman" w:eastAsia="Times New Roman" w:hAnsi="Times New Roman" w:cs="Times New Roman"/>
@@ -8235,7 +7480,6 @@
         </w:rPr>
         <w:t>skubuntu</w:t>
       </w:r>
-      <w:proofErr w:type="spellEnd"/>
       <w:r>
         <w:rPr>
           <w:rFonts w:ascii="Times New Roman" w:eastAsia="Times New Roman" w:hAnsi="Times New Roman" w:cs="Times New Roman"/>
@@ -8254,18 +7498,7 @@
           <w:szCs w:val="24"/>
           <w:lang w:val="en-US"/>
         </w:rPr>
-        <w:t xml:space="preserve"> -</w:t>
-      </w:r>
-      <w:proofErr w:type="gramEnd"/>
-      <w:r>
-        <w:rPr>
-          <w:rFonts w:ascii="Times New Roman" w:eastAsia="Times New Roman" w:hAnsi="Times New Roman" w:cs="Times New Roman"/>
-          <w:color w:val="auto"/>
-          <w:sz w:val="24"/>
-          <w:szCs w:val="24"/>
-          <w:lang w:val="en-US"/>
-        </w:rPr>
-        <w:t xml:space="preserve"> CPU 100% with kswapd0 process, although no swap is needed </w:t>
+        <w:t xml:space="preserve"> - CPU 100% with kswapd0 process, although no swap is needed </w:t>
       </w:r>
       <w:r>
         <w:rPr>
@@ -8347,7 +7580,6 @@
           </w:rPr>
           <w:t>://</w:t>
         </w:r>
-        <w:proofErr w:type="spellStart"/>
         <w:r>
           <w:rPr>
             <w:rStyle w:val="a4"/>
@@ -8358,7 +7590,6 @@
           </w:rPr>
           <w:t>askubuntu</w:t>
         </w:r>
-        <w:proofErr w:type="spellEnd"/>
         <w:r>
           <w:rPr>
             <w:rStyle w:val="a4"/>
@@ -8406,7 +7637,6 @@
           </w:rPr>
           <w:t>/1224927/</w:t>
         </w:r>
-        <w:proofErr w:type="spellStart"/>
         <w:r>
           <w:rPr>
             <w:rStyle w:val="a4"/>
@@ -8417,7 +7647,6 @@
           </w:rPr>
           <w:t>cpu</w:t>
         </w:r>
-        <w:proofErr w:type="spellEnd"/>
         <w:r>
           <w:rPr>
             <w:rStyle w:val="a4"/>
@@ -8446,7 +7675,6 @@
           </w:rPr>
           <w:t>-</w:t>
         </w:r>
-        <w:proofErr w:type="spellStart"/>
         <w:r>
           <w:rPr>
             <w:rStyle w:val="a4"/>
@@ -8457,7 +7685,6 @@
           </w:rPr>
           <w:t>kswapd</w:t>
         </w:r>
-        <w:proofErr w:type="spellEnd"/>
         <w:r>
           <w:rPr>
             <w:rStyle w:val="a4"/>
@@ -8767,7 +7994,6 @@
           </w:rPr>
           <w:t>.</w:t>
         </w:r>
-        <w:proofErr w:type="spellStart"/>
         <w:r>
           <w:rPr>
             <w:rStyle w:val="a4"/>
@@ -8778,7 +8004,6 @@
           </w:rPr>
           <w:t>vip</w:t>
         </w:r>
-        <w:proofErr w:type="spellEnd"/>
         <w:r>
           <w:rPr>
             <w:rStyle w:val="a4"/>
@@ -8807,7 +8032,6 @@
           </w:rPr>
           <w:t>/</w:t>
         </w:r>
-        <w:proofErr w:type="spellStart"/>
         <w:r>
           <w:rPr>
             <w:rStyle w:val="a4"/>
@@ -8818,7 +8042,6 @@
           </w:rPr>
           <w:t>kswapd</w:t>
         </w:r>
-        <w:proofErr w:type="spellEnd"/>
         <w:r>
           <w:rPr>
             <w:rStyle w:val="a4"/>
@@ -8987,7 +8210,6 @@
         </w:rPr>
         <w:t xml:space="preserve">Почему </w:t>
       </w:r>
-      <w:proofErr w:type="spellStart"/>
       <w:r>
         <w:rPr>
           <w:rFonts w:ascii="Times New Roman" w:eastAsia="Times New Roman" w:hAnsi="Times New Roman" w:cs="Times New Roman"/>
@@ -8998,7 +8220,6 @@
         </w:rPr>
         <w:t>kswapd</w:t>
       </w:r>
-      <w:proofErr w:type="spellEnd"/>
       <w:r>
         <w:rPr>
           <w:rFonts w:ascii="Times New Roman" w:eastAsia="Times New Roman" w:hAnsi="Times New Roman" w:cs="Times New Roman"/>
@@ -9027,7 +8248,6 @@
         </w:rPr>
         <w:t xml:space="preserve"> или как я обнаружил </w:t>
       </w:r>
-      <w:proofErr w:type="spellStart"/>
       <w:r>
         <w:rPr>
           <w:rFonts w:ascii="Times New Roman" w:eastAsia="Times New Roman" w:hAnsi="Times New Roman" w:cs="Times New Roman"/>
@@ -9038,7 +8258,6 @@
         </w:rPr>
         <w:t>Multios</w:t>
       </w:r>
-      <w:proofErr w:type="spellEnd"/>
       <w:r>
         <w:rPr>
           <w:rFonts w:ascii="Times New Roman" w:eastAsia="Times New Roman" w:hAnsi="Times New Roman" w:cs="Times New Roman"/>
@@ -9048,7 +8267,6 @@
         </w:rPr>
         <w:t>.</w:t>
       </w:r>
-      <w:proofErr w:type="spellStart"/>
       <w:r>
         <w:rPr>
           <w:rFonts w:ascii="Times New Roman" w:eastAsia="Times New Roman" w:hAnsi="Times New Roman" w:cs="Times New Roman"/>
@@ -9059,7 +8277,6 @@
         </w:rPr>
         <w:t>Coinminer</w:t>
       </w:r>
-      <w:proofErr w:type="spellEnd"/>
       <w:r>
         <w:rPr>
           <w:rFonts w:ascii="Times New Roman" w:eastAsia="Times New Roman" w:hAnsi="Times New Roman" w:cs="Times New Roman"/>

</xml_diff>

<commit_message>
upd: Thu Nov 24 20:25:35 2022
</commit_message>
<xml_diff>
--- a/second_course/operation_systems/other/AdditionalTask.docx
+++ b/second_course/operation_systems/other/AdditionalTask.docx
@@ -952,7 +952,7 @@
           <w:sz w:val="28"/>
           <w:szCs w:val="28"/>
         </w:rPr>
-        <w:t>5</w:t>
+        <w:t>6</w:t>
       </w:r>
       <w:r>
         <w:rPr>
@@ -1055,7 +1055,7 @@
           <w:sz w:val="28"/>
           <w:szCs w:val="28"/>
         </w:rPr>
-        <w:t>6</w:t>
+        <w:t>7</w:t>
       </w:r>
     </w:p>
     <w:p>
@@ -1505,7 +1505,47 @@
           <w:sz w:val="24"/>
           <w:szCs w:val="24"/>
         </w:rPr>
-        <w:t xml:space="preserve">В современное время люди пытаются найти новые пути к получению обогащения, такими как фриланс, свой бизнес и т. д., но также существует один вид обогащения, это майнинг. С ростом курса криптовалют, всё чаще стали использовать программы, которые «добывают» ту самую криптовалюту, а программы называются «майнерами». Но не все люди используют свою технику для «добычи», поэтому со словом «майнер» сейчас ассоциируется вирус-программа или процесс, которая «добывает» криптовалюту без ведома зараженного пользователя. </w:t>
+        <w:t>В современное время люди пытаются найти новые пути к получению обогащения, такими как фриланс, свой бизнес и т. д., но также существует один вид обогащения, это майнинг. С ростом курса криптовалют, всё чаще стали использовать программы, которые «добывают» ту самую криптовалюту, а программы называются «</w:t>
+      </w:r>
+      <w:proofErr w:type="spellStart"/>
+      <w:r>
+        <w:rPr>
+          <w:rFonts w:ascii="Times New Roman" w:eastAsia="Times New Roman" w:hAnsi="Times New Roman" w:cs="Times New Roman"/>
+          <w:color w:val="auto"/>
+          <w:sz w:val="24"/>
+          <w:szCs w:val="24"/>
+        </w:rPr>
+        <w:t>майнерами</w:t>
+      </w:r>
+      <w:proofErr w:type="spellEnd"/>
+      <w:r>
+        <w:rPr>
+          <w:rFonts w:ascii="Times New Roman" w:eastAsia="Times New Roman" w:hAnsi="Times New Roman" w:cs="Times New Roman"/>
+          <w:color w:val="auto"/>
+          <w:sz w:val="24"/>
+          <w:szCs w:val="24"/>
+        </w:rPr>
+        <w:t>». Но не все люди используют свою технику для «добычи», поэтому со словом «</w:t>
+      </w:r>
+      <w:proofErr w:type="spellStart"/>
+      <w:r>
+        <w:rPr>
+          <w:rFonts w:ascii="Times New Roman" w:eastAsia="Times New Roman" w:hAnsi="Times New Roman" w:cs="Times New Roman"/>
+          <w:color w:val="auto"/>
+          <w:sz w:val="24"/>
+          <w:szCs w:val="24"/>
+        </w:rPr>
+        <w:t>майнер</w:t>
+      </w:r>
+      <w:proofErr w:type="spellEnd"/>
+      <w:r>
+        <w:rPr>
+          <w:rFonts w:ascii="Times New Roman" w:eastAsia="Times New Roman" w:hAnsi="Times New Roman" w:cs="Times New Roman"/>
+          <w:color w:val="auto"/>
+          <w:sz w:val="24"/>
+          <w:szCs w:val="24"/>
+        </w:rPr>
+        <w:t xml:space="preserve">» сейчас ассоциируется вирус-программа или процесс, которая «добывает» криптовалюту без ведома зараженного пользователя. </w:t>
       </w:r>
       <w:r>
         <w:rPr>
@@ -1798,7 +1838,27 @@
           <w:sz w:val="24"/>
           <w:szCs w:val="24"/>
         </w:rPr>
-        <w:t>проблемы вирусов-майнеров.</w:t>
+        <w:t>проблемы вирусов-</w:t>
+      </w:r>
+      <w:proofErr w:type="spellStart"/>
+      <w:r>
+        <w:rPr>
+          <w:rFonts w:ascii="Times New Roman" w:eastAsia="Times New Roman" w:hAnsi="Times New Roman" w:cs="Times New Roman"/>
+          <w:color w:val="auto"/>
+          <w:sz w:val="24"/>
+          <w:szCs w:val="24"/>
+        </w:rPr>
+        <w:t>майнеров</w:t>
+      </w:r>
+      <w:proofErr w:type="spellEnd"/>
+      <w:r>
+        <w:rPr>
+          <w:rFonts w:ascii="Times New Roman" w:eastAsia="Times New Roman" w:hAnsi="Times New Roman" w:cs="Times New Roman"/>
+          <w:color w:val="auto"/>
+          <w:sz w:val="24"/>
+          <w:szCs w:val="24"/>
+        </w:rPr>
+        <w:t>.</w:t>
       </w:r>
     </w:p>
     <w:p>
@@ -1839,7 +1899,27 @@
           <w:sz w:val="24"/>
           <w:szCs w:val="24"/>
         </w:rPr>
-        <w:t>открытые источники в сети Интернет связанные с проблемой обнаружения майнера в системе и способы борьбы с уже обнаруженным майнером.</w:t>
+        <w:t xml:space="preserve">открытые источники в сети Интернет связанные с проблемой обнаружения майнера в системе и способы борьбы с уже обнаруженным </w:t>
+      </w:r>
+      <w:proofErr w:type="spellStart"/>
+      <w:r>
+        <w:rPr>
+          <w:rFonts w:ascii="Times New Roman" w:eastAsia="Times New Roman" w:hAnsi="Times New Roman" w:cs="Times New Roman"/>
+          <w:color w:val="auto"/>
+          <w:sz w:val="24"/>
+          <w:szCs w:val="24"/>
+        </w:rPr>
+        <w:t>майнером</w:t>
+      </w:r>
+      <w:proofErr w:type="spellEnd"/>
+      <w:r>
+        <w:rPr>
+          <w:rFonts w:ascii="Times New Roman" w:eastAsia="Times New Roman" w:hAnsi="Times New Roman" w:cs="Times New Roman"/>
+          <w:color w:val="auto"/>
+          <w:sz w:val="24"/>
+          <w:szCs w:val="24"/>
+        </w:rPr>
+        <w:t>.</w:t>
       </w:r>
     </w:p>
     <w:p>
@@ -1889,7 +1969,27 @@
           <w:sz w:val="24"/>
           <w:szCs w:val="24"/>
         </w:rPr>
-        <w:t xml:space="preserve"> и полного удаления файлов и следов в других местах системы на майнер.</w:t>
+        <w:t xml:space="preserve"> и полного удаления файлов и следов в других местах системы на </w:t>
+      </w:r>
+      <w:proofErr w:type="spellStart"/>
+      <w:r>
+        <w:rPr>
+          <w:rFonts w:ascii="Times New Roman" w:eastAsia="Times New Roman" w:hAnsi="Times New Roman" w:cs="Times New Roman"/>
+          <w:color w:val="auto"/>
+          <w:sz w:val="24"/>
+          <w:szCs w:val="24"/>
+        </w:rPr>
+        <w:t>майнер</w:t>
+      </w:r>
+      <w:proofErr w:type="spellEnd"/>
+      <w:r>
+        <w:rPr>
+          <w:rFonts w:ascii="Times New Roman" w:eastAsia="Times New Roman" w:hAnsi="Times New Roman" w:cs="Times New Roman"/>
+          <w:color w:val="auto"/>
+          <w:sz w:val="24"/>
+          <w:szCs w:val="24"/>
+        </w:rPr>
+        <w:t>.</w:t>
       </w:r>
     </w:p>
     <w:p>
@@ -2055,6 +2155,7 @@
         </w:numPr>
         <w:spacing w:after="3" w:line="360" w:lineRule="auto"/>
         <w:ind w:right="567"/>
+        <w:jc w:val="center"/>
         <w:rPr>
           <w:rFonts w:ascii="Times New Roman" w:eastAsia="Times New Roman" w:hAnsi="Times New Roman" w:cs="Times New Roman"/>
           <w:b/>
@@ -2073,13 +2174,9 @@
           <w:sz w:val="24"/>
           <w:szCs w:val="24"/>
         </w:rPr>
-        <w:t>Понятие, принципы работы, виды</w:t>
-      </w:r>
-    </w:p>
-    <w:p>
-      <w:pPr>
-        <w:spacing w:after="3" w:line="360" w:lineRule="auto"/>
-        <w:ind w:left="567" w:right="567"/>
+        <w:t>Понятие</w:t>
+      </w:r>
+      <w:r>
         <w:rPr>
           <w:rFonts w:ascii="Times New Roman" w:eastAsia="Times New Roman" w:hAnsi="Times New Roman" w:cs="Times New Roman"/>
           <w:b/>
@@ -2088,6 +2185,32 @@
           <w:sz w:val="24"/>
           <w:szCs w:val="24"/>
         </w:rPr>
+        <w:t xml:space="preserve"> майнинга</w:t>
+      </w:r>
+      <w:r>
+        <w:rPr>
+          <w:rFonts w:ascii="Times New Roman" w:eastAsia="Times New Roman" w:hAnsi="Times New Roman" w:cs="Times New Roman"/>
+          <w:b/>
+          <w:bCs/>
+          <w:color w:val="auto"/>
+          <w:sz w:val="24"/>
+          <w:szCs w:val="24"/>
+        </w:rPr>
+        <w:t>, принципы работы, виды</w:t>
+      </w:r>
+    </w:p>
+    <w:p>
+      <w:pPr>
+        <w:spacing w:after="3" w:line="360" w:lineRule="auto"/>
+        <w:ind w:left="567" w:right="567"/>
+        <w:rPr>
+          <w:rFonts w:ascii="Times New Roman" w:eastAsia="Times New Roman" w:hAnsi="Times New Roman" w:cs="Times New Roman"/>
+          <w:b/>
+          <w:bCs/>
+          <w:color w:val="auto"/>
+          <w:sz w:val="24"/>
+          <w:szCs w:val="24"/>
+        </w:rPr>
       </w:pPr>
     </w:p>
     <w:p>
@@ -2109,7 +2232,67 @@
           <w:sz w:val="24"/>
           <w:szCs w:val="24"/>
         </w:rPr>
-        <w:t>Майнинг, также добыча (от англ. mining — добыча полезных ископаемых) — деятельность по созданию новых структур (обычно речь идёт о новых блоках в блокчейне) для обеспечения функционирования криптовалютных платформ.</w:t>
+        <w:t xml:space="preserve">Майнинг, также добыча (от англ. </w:t>
+      </w:r>
+      <w:proofErr w:type="spellStart"/>
+      <w:r>
+        <w:rPr>
+          <w:rFonts w:ascii="Times New Roman" w:eastAsia="Times New Roman" w:hAnsi="Times New Roman" w:cs="Times New Roman"/>
+          <w:color w:val="auto"/>
+          <w:sz w:val="24"/>
+          <w:szCs w:val="24"/>
+        </w:rPr>
+        <w:t>mining</w:t>
+      </w:r>
+      <w:proofErr w:type="spellEnd"/>
+      <w:r>
+        <w:rPr>
+          <w:rFonts w:ascii="Times New Roman" w:eastAsia="Times New Roman" w:hAnsi="Times New Roman" w:cs="Times New Roman"/>
+          <w:color w:val="auto"/>
+          <w:sz w:val="24"/>
+          <w:szCs w:val="24"/>
+        </w:rPr>
+        <w:t xml:space="preserve"> — добыча полезных ископаемых) — деятельность по созданию новых структур (обычно речь идёт о новых блоках в </w:t>
+      </w:r>
+      <w:proofErr w:type="spellStart"/>
+      <w:r>
+        <w:rPr>
+          <w:rFonts w:ascii="Times New Roman" w:eastAsia="Times New Roman" w:hAnsi="Times New Roman" w:cs="Times New Roman"/>
+          <w:color w:val="auto"/>
+          <w:sz w:val="24"/>
+          <w:szCs w:val="24"/>
+        </w:rPr>
+        <w:t>блокчейне</w:t>
+      </w:r>
+      <w:proofErr w:type="spellEnd"/>
+      <w:r>
+        <w:rPr>
+          <w:rFonts w:ascii="Times New Roman" w:eastAsia="Times New Roman" w:hAnsi="Times New Roman" w:cs="Times New Roman"/>
+          <w:color w:val="auto"/>
+          <w:sz w:val="24"/>
+          <w:szCs w:val="24"/>
+        </w:rPr>
+        <w:t xml:space="preserve">) для обеспечения функционирования </w:t>
+      </w:r>
+      <w:proofErr w:type="spellStart"/>
+      <w:r>
+        <w:rPr>
+          <w:rFonts w:ascii="Times New Roman" w:eastAsia="Times New Roman" w:hAnsi="Times New Roman" w:cs="Times New Roman"/>
+          <w:color w:val="auto"/>
+          <w:sz w:val="24"/>
+          <w:szCs w:val="24"/>
+        </w:rPr>
+        <w:t>криптовалютных</w:t>
+      </w:r>
+      <w:proofErr w:type="spellEnd"/>
+      <w:r>
+        <w:rPr>
+          <w:rFonts w:ascii="Times New Roman" w:eastAsia="Times New Roman" w:hAnsi="Times New Roman" w:cs="Times New Roman"/>
+          <w:color w:val="auto"/>
+          <w:sz w:val="24"/>
+          <w:szCs w:val="24"/>
+        </w:rPr>
+        <w:t xml:space="preserve"> платформ.</w:t>
       </w:r>
     </w:p>
     <w:p>
@@ -2131,7 +2314,27 @@
           <w:sz w:val="24"/>
           <w:szCs w:val="24"/>
         </w:rPr>
-        <w:t>За создание очередной структурной единицы обычно предусмотрено вознаграждение за счёт новых (эмитированных) единиц криптовалюты и/или комиссионных сборов. Обычно майнинг сводится к серии вычислений с перебором параметров для нахождения хеша с заданными свойствами. Разные</w:t>
+        <w:t xml:space="preserve">За создание очередной структурной единицы обычно предусмотрено вознаграждение за счёт новых (эмитированных) единиц криптовалюты и/или комиссионных сборов. Обычно майнинг сводится к серии вычислений с перебором параметров для нахождения </w:t>
+      </w:r>
+      <w:proofErr w:type="spellStart"/>
+      <w:r>
+        <w:rPr>
+          <w:rFonts w:ascii="Times New Roman" w:eastAsia="Times New Roman" w:hAnsi="Times New Roman" w:cs="Times New Roman"/>
+          <w:color w:val="auto"/>
+          <w:sz w:val="24"/>
+          <w:szCs w:val="24"/>
+        </w:rPr>
+        <w:t>хеша</w:t>
+      </w:r>
+      <w:proofErr w:type="spellEnd"/>
+      <w:r>
+        <w:rPr>
+          <w:rFonts w:ascii="Times New Roman" w:eastAsia="Times New Roman" w:hAnsi="Times New Roman" w:cs="Times New Roman"/>
+          <w:color w:val="auto"/>
+          <w:sz w:val="24"/>
+          <w:szCs w:val="24"/>
+        </w:rPr>
+        <w:t xml:space="preserve"> с заданными свойствами. Разные</w:t>
       </w:r>
       <w:r>
         <w:rPr>
@@ -2171,7 +2374,47 @@
           <w:sz w:val="24"/>
           <w:szCs w:val="24"/>
         </w:rPr>
-        <w:t>Майнинг разных криптовалют может использовать разные процедуры для подтверждения выполнения работы. Для ряда криптовалют, в том числе и для Биткойна, были созданы специализированные процессоры (ASIC), которые из-за лучшей производительности и относительной экономичности вытеснили другие способы майнинга. В других случаях подобный подход оказался не столь эффективным. По состоянию на конец 2017 года майнинг ряда криптовалют, в том числе Ethereum, остаётся более эффективным с использованием процессоров видеокарт. Значительное повышение цен на криптовалюты привело к повышению спроса на майнинговое оборудование, в том числе на видеокарты. Это подтолкнуло Sapphire и Asus выпустить линейку специализированных комплектующих для майнинга.</w:t>
+        <w:t xml:space="preserve">Майнинг разных криптовалют может использовать разные процедуры для подтверждения выполнения работы. Для ряда криптовалют, в том числе и для Биткойна, были созданы специализированные процессоры (ASIC), которые из-за лучшей производительности и относительной экономичности вытеснили другие способы майнинга. В других случаях подобный подход оказался не столь эффективным. По состоянию на конец 2017 года майнинг ряда криптовалют, в том числе </w:t>
+      </w:r>
+      <w:proofErr w:type="spellStart"/>
+      <w:r>
+        <w:rPr>
+          <w:rFonts w:ascii="Times New Roman" w:eastAsia="Times New Roman" w:hAnsi="Times New Roman" w:cs="Times New Roman"/>
+          <w:color w:val="auto"/>
+          <w:sz w:val="24"/>
+          <w:szCs w:val="24"/>
+        </w:rPr>
+        <w:t>Ethereum</w:t>
+      </w:r>
+      <w:proofErr w:type="spellEnd"/>
+      <w:r>
+        <w:rPr>
+          <w:rFonts w:ascii="Times New Roman" w:eastAsia="Times New Roman" w:hAnsi="Times New Roman" w:cs="Times New Roman"/>
+          <w:color w:val="auto"/>
+          <w:sz w:val="24"/>
+          <w:szCs w:val="24"/>
+        </w:rPr>
+        <w:t xml:space="preserve">, остаётся более эффективным с использованием процессоров видеокарт. Значительное повышение цен на криптовалюты привело к повышению спроса на </w:t>
+      </w:r>
+      <w:proofErr w:type="spellStart"/>
+      <w:r>
+        <w:rPr>
+          <w:rFonts w:ascii="Times New Roman" w:eastAsia="Times New Roman" w:hAnsi="Times New Roman" w:cs="Times New Roman"/>
+          <w:color w:val="auto"/>
+          <w:sz w:val="24"/>
+          <w:szCs w:val="24"/>
+        </w:rPr>
+        <w:t>майнинговое</w:t>
+      </w:r>
+      <w:proofErr w:type="spellEnd"/>
+      <w:r>
+        <w:rPr>
+          <w:rFonts w:ascii="Times New Roman" w:eastAsia="Times New Roman" w:hAnsi="Times New Roman" w:cs="Times New Roman"/>
+          <w:color w:val="auto"/>
+          <w:sz w:val="24"/>
+          <w:szCs w:val="24"/>
+        </w:rPr>
+        <w:t xml:space="preserve"> оборудование, в том числе на видеокарты. Это подтолкнуло Sapphire и Asus выпустить линейку специализированных комплектующих для майнинга.</w:t>
       </w:r>
     </w:p>
     <w:p>
@@ -2193,7 +2436,127 @@
           <w:sz w:val="24"/>
           <w:szCs w:val="24"/>
         </w:rPr>
-        <w:t>В мае 2021 года существенно (в 2—3 раза) вырос спрос на SSD и HDD больших объемов, который аналитики связывают с запуском криптовалюты Chia (англ.). Созданная автором протокола BitTorrent Брэмом Коэном сеть Chia Network использует алгоритмы консенсуса Proof-of-Space и Proof-of-Time (доказательства пространства и времени)</w:t>
+        <w:t xml:space="preserve">В мае 2021 года существенно (в 2—3 раза) вырос спрос на SSD и HDD больших объемов, который аналитики связывают с запуском криптовалюты </w:t>
+      </w:r>
+      <w:proofErr w:type="spellStart"/>
+      <w:r>
+        <w:rPr>
+          <w:rFonts w:ascii="Times New Roman" w:eastAsia="Times New Roman" w:hAnsi="Times New Roman" w:cs="Times New Roman"/>
+          <w:color w:val="auto"/>
+          <w:sz w:val="24"/>
+          <w:szCs w:val="24"/>
+        </w:rPr>
+        <w:t>Chia</w:t>
+      </w:r>
+      <w:proofErr w:type="spellEnd"/>
+      <w:r>
+        <w:rPr>
+          <w:rFonts w:ascii="Times New Roman" w:eastAsia="Times New Roman" w:hAnsi="Times New Roman" w:cs="Times New Roman"/>
+          <w:color w:val="auto"/>
+          <w:sz w:val="24"/>
+          <w:szCs w:val="24"/>
+        </w:rPr>
+        <w:t xml:space="preserve"> (англ.). Созданная автором протокола BitTorrent Брэмом Коэном сеть </w:t>
+      </w:r>
+      <w:proofErr w:type="spellStart"/>
+      <w:r>
+        <w:rPr>
+          <w:rFonts w:ascii="Times New Roman" w:eastAsia="Times New Roman" w:hAnsi="Times New Roman" w:cs="Times New Roman"/>
+          <w:color w:val="auto"/>
+          <w:sz w:val="24"/>
+          <w:szCs w:val="24"/>
+        </w:rPr>
+        <w:t>Chia</w:t>
+      </w:r>
+      <w:proofErr w:type="spellEnd"/>
+      <w:r>
+        <w:rPr>
+          <w:rFonts w:ascii="Times New Roman" w:eastAsia="Times New Roman" w:hAnsi="Times New Roman" w:cs="Times New Roman"/>
+          <w:color w:val="auto"/>
+          <w:sz w:val="24"/>
+          <w:szCs w:val="24"/>
+        </w:rPr>
+        <w:t xml:space="preserve"> Network использует алгоритмы консенсуса </w:t>
+      </w:r>
+      <w:proofErr w:type="spellStart"/>
+      <w:r>
+        <w:rPr>
+          <w:rFonts w:ascii="Times New Roman" w:eastAsia="Times New Roman" w:hAnsi="Times New Roman" w:cs="Times New Roman"/>
+          <w:color w:val="auto"/>
+          <w:sz w:val="24"/>
+          <w:szCs w:val="24"/>
+        </w:rPr>
+        <w:t>Proof</w:t>
+      </w:r>
+      <w:proofErr w:type="spellEnd"/>
+      <w:r>
+        <w:rPr>
+          <w:rFonts w:ascii="Times New Roman" w:eastAsia="Times New Roman" w:hAnsi="Times New Roman" w:cs="Times New Roman"/>
+          <w:color w:val="auto"/>
+          <w:sz w:val="24"/>
+          <w:szCs w:val="24"/>
+        </w:rPr>
+        <w:t>-</w:t>
+      </w:r>
+      <w:proofErr w:type="spellStart"/>
+      <w:r>
+        <w:rPr>
+          <w:rFonts w:ascii="Times New Roman" w:eastAsia="Times New Roman" w:hAnsi="Times New Roman" w:cs="Times New Roman"/>
+          <w:color w:val="auto"/>
+          <w:sz w:val="24"/>
+          <w:szCs w:val="24"/>
+        </w:rPr>
+        <w:t>of</w:t>
+      </w:r>
+      <w:proofErr w:type="spellEnd"/>
+      <w:r>
+        <w:rPr>
+          <w:rFonts w:ascii="Times New Roman" w:eastAsia="Times New Roman" w:hAnsi="Times New Roman" w:cs="Times New Roman"/>
+          <w:color w:val="auto"/>
+          <w:sz w:val="24"/>
+          <w:szCs w:val="24"/>
+        </w:rPr>
+        <w:t xml:space="preserve">-Space и </w:t>
+      </w:r>
+      <w:proofErr w:type="spellStart"/>
+      <w:r>
+        <w:rPr>
+          <w:rFonts w:ascii="Times New Roman" w:eastAsia="Times New Roman" w:hAnsi="Times New Roman" w:cs="Times New Roman"/>
+          <w:color w:val="auto"/>
+          <w:sz w:val="24"/>
+          <w:szCs w:val="24"/>
+        </w:rPr>
+        <w:t>Proof</w:t>
+      </w:r>
+      <w:proofErr w:type="spellEnd"/>
+      <w:r>
+        <w:rPr>
+          <w:rFonts w:ascii="Times New Roman" w:eastAsia="Times New Roman" w:hAnsi="Times New Roman" w:cs="Times New Roman"/>
+          <w:color w:val="auto"/>
+          <w:sz w:val="24"/>
+          <w:szCs w:val="24"/>
+        </w:rPr>
+        <w:t>-</w:t>
+      </w:r>
+      <w:proofErr w:type="spellStart"/>
+      <w:r>
+        <w:rPr>
+          <w:rFonts w:ascii="Times New Roman" w:eastAsia="Times New Roman" w:hAnsi="Times New Roman" w:cs="Times New Roman"/>
+          <w:color w:val="auto"/>
+          <w:sz w:val="24"/>
+          <w:szCs w:val="24"/>
+        </w:rPr>
+        <w:t>of</w:t>
+      </w:r>
+      <w:proofErr w:type="spellEnd"/>
+      <w:r>
+        <w:rPr>
+          <w:rFonts w:ascii="Times New Roman" w:eastAsia="Times New Roman" w:hAnsi="Times New Roman" w:cs="Times New Roman"/>
+          <w:color w:val="auto"/>
+          <w:sz w:val="24"/>
+          <w:szCs w:val="24"/>
+        </w:rPr>
+        <w:t>-Time (доказательства пространства и времени)</w:t>
       </w:r>
     </w:p>
     <w:p>
@@ -2234,7 +2597,27 @@
           <w:sz w:val="24"/>
           <w:szCs w:val="24"/>
         </w:rPr>
-        <w:t>В июне 2011 года Symantec сообщила, что майнинг может быть запущен на ботнетах. В отчёте за второй квартал 2011 года Лаборатория Касперского сообщила о троянском модуле, который занимался скрытым майнингом.</w:t>
+        <w:t xml:space="preserve">В июне 2011 года Symantec сообщила, что майнинг может быть запущен на </w:t>
+      </w:r>
+      <w:proofErr w:type="spellStart"/>
+      <w:r>
+        <w:rPr>
+          <w:rFonts w:ascii="Times New Roman" w:eastAsia="Times New Roman" w:hAnsi="Times New Roman" w:cs="Times New Roman"/>
+          <w:color w:val="auto"/>
+          <w:sz w:val="24"/>
+          <w:szCs w:val="24"/>
+        </w:rPr>
+        <w:t>ботнетах</w:t>
+      </w:r>
+      <w:proofErr w:type="spellEnd"/>
+      <w:r>
+        <w:rPr>
+          <w:rFonts w:ascii="Times New Roman" w:eastAsia="Times New Roman" w:hAnsi="Times New Roman" w:cs="Times New Roman"/>
+          <w:color w:val="auto"/>
+          <w:sz w:val="24"/>
+          <w:szCs w:val="24"/>
+        </w:rPr>
+        <w:t>. В отчёте за второй квартал 2011 года Лаборатория Касперского сообщила о троянском модуле, который занимался скрытым майнингом.</w:t>
       </w:r>
       <w:r>
         <w:rPr>
@@ -2252,8 +2635,19 @@
           <w:sz w:val="24"/>
           <w:szCs w:val="24"/>
         </w:rPr>
-        <w:t>В апреле 2013 была зафиксирована крупная эпидемия вирусного распространения через текстовые сообщения в Skype троянских программ, целью которых был поиск и кража файлов криптовалютных</w:t>
-      </w:r>
+        <w:t xml:space="preserve">В апреле 2013 была зафиксирована крупная эпидемия вирусного распространения через текстовые сообщения в Skype троянских программ, целью которых был поиск и кража файлов </w:t>
+      </w:r>
+      <w:proofErr w:type="spellStart"/>
+      <w:r>
+        <w:rPr>
+          <w:rFonts w:ascii="Times New Roman" w:eastAsia="Times New Roman" w:hAnsi="Times New Roman" w:cs="Times New Roman"/>
+          <w:color w:val="auto"/>
+          <w:sz w:val="24"/>
+          <w:szCs w:val="24"/>
+        </w:rPr>
+        <w:t>криптовалютных</w:t>
+      </w:r>
+      <w:proofErr w:type="spellEnd"/>
       <w:r>
         <w:rPr>
           <w:rFonts w:ascii="Times New Roman" w:eastAsia="Times New Roman" w:hAnsi="Times New Roman" w:cs="Times New Roman"/>
@@ -2324,8 +2718,159 @@
           <w:sz w:val="24"/>
           <w:szCs w:val="24"/>
         </w:rPr>
-        <w:t>При установке торрент-клиента μTorrent (версия 3.4.2 build 28913 и позднее) предлагается установить дополнительную программу EpicScale, которая позволяет использовать ресурсы компьютера во время простоя для распределённых вычислений. Представители μTorrent заверяют, что в настоящее время сеть EpicScale используется для майнинга криптовалюты (без уточнения названия), часть полученных средств идёт на финансирование компании, часть — на благотворительность. Согласно ряду публикаций, EpicScale майнит биткойны. В других публикациях сообщается о майнинге Litecoin</w:t>
-      </w:r>
+        <w:t xml:space="preserve">При установке торрент-клиента </w:t>
+      </w:r>
+      <w:proofErr w:type="spellStart"/>
+      <w:r>
+        <w:rPr>
+          <w:rFonts w:ascii="Times New Roman" w:eastAsia="Times New Roman" w:hAnsi="Times New Roman" w:cs="Times New Roman"/>
+          <w:color w:val="auto"/>
+          <w:sz w:val="24"/>
+          <w:szCs w:val="24"/>
+        </w:rPr>
+        <w:t>μTorrent</w:t>
+      </w:r>
+      <w:proofErr w:type="spellEnd"/>
+      <w:r>
+        <w:rPr>
+          <w:rFonts w:ascii="Times New Roman" w:eastAsia="Times New Roman" w:hAnsi="Times New Roman" w:cs="Times New Roman"/>
+          <w:color w:val="auto"/>
+          <w:sz w:val="24"/>
+          <w:szCs w:val="24"/>
+        </w:rPr>
+        <w:t xml:space="preserve"> (версия 3.4.2 </w:t>
+      </w:r>
+      <w:proofErr w:type="spellStart"/>
+      <w:r>
+        <w:rPr>
+          <w:rFonts w:ascii="Times New Roman" w:eastAsia="Times New Roman" w:hAnsi="Times New Roman" w:cs="Times New Roman"/>
+          <w:color w:val="auto"/>
+          <w:sz w:val="24"/>
+          <w:szCs w:val="24"/>
+        </w:rPr>
+        <w:t>build</w:t>
+      </w:r>
+      <w:proofErr w:type="spellEnd"/>
+      <w:r>
+        <w:rPr>
+          <w:rFonts w:ascii="Times New Roman" w:eastAsia="Times New Roman" w:hAnsi="Times New Roman" w:cs="Times New Roman"/>
+          <w:color w:val="auto"/>
+          <w:sz w:val="24"/>
+          <w:szCs w:val="24"/>
+        </w:rPr>
+        <w:t xml:space="preserve"> 28913 и позднее) предлагается установить дополнительную программу </w:t>
+      </w:r>
+      <w:proofErr w:type="spellStart"/>
+      <w:r>
+        <w:rPr>
+          <w:rFonts w:ascii="Times New Roman" w:eastAsia="Times New Roman" w:hAnsi="Times New Roman" w:cs="Times New Roman"/>
+          <w:color w:val="auto"/>
+          <w:sz w:val="24"/>
+          <w:szCs w:val="24"/>
+        </w:rPr>
+        <w:t>EpicScale</w:t>
+      </w:r>
+      <w:proofErr w:type="spellEnd"/>
+      <w:r>
+        <w:rPr>
+          <w:rFonts w:ascii="Times New Roman" w:eastAsia="Times New Roman" w:hAnsi="Times New Roman" w:cs="Times New Roman"/>
+          <w:color w:val="auto"/>
+          <w:sz w:val="24"/>
+          <w:szCs w:val="24"/>
+        </w:rPr>
+        <w:t xml:space="preserve">, которая позволяет использовать ресурсы компьютера во время простоя для распределённых вычислений. Представители </w:t>
+      </w:r>
+      <w:proofErr w:type="spellStart"/>
+      <w:r>
+        <w:rPr>
+          <w:rFonts w:ascii="Times New Roman" w:eastAsia="Times New Roman" w:hAnsi="Times New Roman" w:cs="Times New Roman"/>
+          <w:color w:val="auto"/>
+          <w:sz w:val="24"/>
+          <w:szCs w:val="24"/>
+        </w:rPr>
+        <w:t>μTorrent</w:t>
+      </w:r>
+      <w:proofErr w:type="spellEnd"/>
+      <w:r>
+        <w:rPr>
+          <w:rFonts w:ascii="Times New Roman" w:eastAsia="Times New Roman" w:hAnsi="Times New Roman" w:cs="Times New Roman"/>
+          <w:color w:val="auto"/>
+          <w:sz w:val="24"/>
+          <w:szCs w:val="24"/>
+        </w:rPr>
+        <w:t xml:space="preserve"> заверяют, что в настоящее время сеть </w:t>
+      </w:r>
+      <w:proofErr w:type="spellStart"/>
+      <w:r>
+        <w:rPr>
+          <w:rFonts w:ascii="Times New Roman" w:eastAsia="Times New Roman" w:hAnsi="Times New Roman" w:cs="Times New Roman"/>
+          <w:color w:val="auto"/>
+          <w:sz w:val="24"/>
+          <w:szCs w:val="24"/>
+        </w:rPr>
+        <w:t>EpicScale</w:t>
+      </w:r>
+      <w:proofErr w:type="spellEnd"/>
+      <w:r>
+        <w:rPr>
+          <w:rFonts w:ascii="Times New Roman" w:eastAsia="Times New Roman" w:hAnsi="Times New Roman" w:cs="Times New Roman"/>
+          <w:color w:val="auto"/>
+          <w:sz w:val="24"/>
+          <w:szCs w:val="24"/>
+        </w:rPr>
+        <w:t xml:space="preserve"> используется для майнинга криптовалюты (без уточнения названия), часть полученных средств идёт на финансирование компании, часть — на благотворительность. Согласно ряду публикаций, </w:t>
+      </w:r>
+      <w:proofErr w:type="spellStart"/>
+      <w:r>
+        <w:rPr>
+          <w:rFonts w:ascii="Times New Roman" w:eastAsia="Times New Roman" w:hAnsi="Times New Roman" w:cs="Times New Roman"/>
+          <w:color w:val="auto"/>
+          <w:sz w:val="24"/>
+          <w:szCs w:val="24"/>
+        </w:rPr>
+        <w:t>EpicScale</w:t>
+      </w:r>
+      <w:proofErr w:type="spellEnd"/>
+      <w:r>
+        <w:rPr>
+          <w:rFonts w:ascii="Times New Roman" w:eastAsia="Times New Roman" w:hAnsi="Times New Roman" w:cs="Times New Roman"/>
+          <w:color w:val="auto"/>
+          <w:sz w:val="24"/>
+          <w:szCs w:val="24"/>
+        </w:rPr>
+        <w:t xml:space="preserve"> </w:t>
+      </w:r>
+      <w:proofErr w:type="spellStart"/>
+      <w:r>
+        <w:rPr>
+          <w:rFonts w:ascii="Times New Roman" w:eastAsia="Times New Roman" w:hAnsi="Times New Roman" w:cs="Times New Roman"/>
+          <w:color w:val="auto"/>
+          <w:sz w:val="24"/>
+          <w:szCs w:val="24"/>
+        </w:rPr>
+        <w:t>майнит</w:t>
+      </w:r>
+      <w:proofErr w:type="spellEnd"/>
+      <w:r>
+        <w:rPr>
+          <w:rFonts w:ascii="Times New Roman" w:eastAsia="Times New Roman" w:hAnsi="Times New Roman" w:cs="Times New Roman"/>
+          <w:color w:val="auto"/>
+          <w:sz w:val="24"/>
+          <w:szCs w:val="24"/>
+        </w:rPr>
+        <w:t xml:space="preserve"> биткойны. В других публикациях сообщается о майнинге </w:t>
+      </w:r>
+      <w:proofErr w:type="spellStart"/>
+      <w:r>
+        <w:rPr>
+          <w:rFonts w:ascii="Times New Roman" w:eastAsia="Times New Roman" w:hAnsi="Times New Roman" w:cs="Times New Roman"/>
+          <w:color w:val="auto"/>
+          <w:sz w:val="24"/>
+          <w:szCs w:val="24"/>
+        </w:rPr>
+        <w:t>Litecoin</w:t>
+      </w:r>
+      <w:proofErr w:type="spellEnd"/>
       <w:r>
         <w:rPr>
           <w:rFonts w:ascii="Times New Roman" w:eastAsia="Times New Roman" w:hAnsi="Times New Roman" w:cs="Times New Roman"/>
@@ -2342,7 +2887,27 @@
           <w:sz w:val="24"/>
           <w:szCs w:val="24"/>
         </w:rPr>
-        <w:t>В 2017 году появились сообщения о ряде сайтов, содержащих JavaScript скрытого майнинга некоторых криптовалют (такой вид майнинга в русском языке стали называть «браузерным майнингом», а в английском — «криптоджекингом»). Сходные компоненты были обнаружены в нескольких дополнениях к браузерам.</w:t>
+        <w:t>В 2017 году появились сообщения о ряде сайтов, содержащих JavaScript скрытого майнинга некоторых криптовалют (такой вид майнинга в русском языке стали называть «браузерным майнингом», а в английском — «</w:t>
+      </w:r>
+      <w:proofErr w:type="spellStart"/>
+      <w:r>
+        <w:rPr>
+          <w:rFonts w:ascii="Times New Roman" w:eastAsia="Times New Roman" w:hAnsi="Times New Roman" w:cs="Times New Roman"/>
+          <w:color w:val="auto"/>
+          <w:sz w:val="24"/>
+          <w:szCs w:val="24"/>
+        </w:rPr>
+        <w:t>криптоджекингом</w:t>
+      </w:r>
+      <w:proofErr w:type="spellEnd"/>
+      <w:r>
+        <w:rPr>
+          <w:rFonts w:ascii="Times New Roman" w:eastAsia="Times New Roman" w:hAnsi="Times New Roman" w:cs="Times New Roman"/>
+          <w:color w:val="auto"/>
+          <w:sz w:val="24"/>
+          <w:szCs w:val="24"/>
+        </w:rPr>
+        <w:t>»). Сходные компоненты были обнаружены в нескольких дополнениях к браузерам.</w:t>
       </w:r>
       <w:r>
         <w:rPr>
@@ -3149,7 +3714,27 @@
           <w:sz w:val="24"/>
           <w:szCs w:val="24"/>
         </w:rPr>
-        <w:t xml:space="preserve"> майнер в системе</w:t>
+        <w:t xml:space="preserve"> </w:t>
+      </w:r>
+      <w:proofErr w:type="spellStart"/>
+      <w:r>
+        <w:rPr>
+          <w:rFonts w:ascii="Times New Roman" w:eastAsia="Times New Roman" w:hAnsi="Times New Roman" w:cs="Times New Roman"/>
+          <w:color w:val="auto"/>
+          <w:sz w:val="24"/>
+          <w:szCs w:val="24"/>
+        </w:rPr>
+        <w:t>майнер</w:t>
+      </w:r>
+      <w:proofErr w:type="spellEnd"/>
+      <w:r>
+        <w:rPr>
+          <w:rFonts w:ascii="Times New Roman" w:eastAsia="Times New Roman" w:hAnsi="Times New Roman" w:cs="Times New Roman"/>
+          <w:color w:val="auto"/>
+          <w:sz w:val="24"/>
+          <w:szCs w:val="24"/>
+        </w:rPr>
+        <w:t xml:space="preserve"> в системе</w:t>
       </w:r>
     </w:p>
     <w:p>
@@ -3170,7 +3755,27 @@
           <w:sz w:val="24"/>
           <w:szCs w:val="24"/>
         </w:rPr>
-        <w:t xml:space="preserve">Обычно майнеры маскируются под </w:t>
+        <w:t xml:space="preserve">Обычно </w:t>
+      </w:r>
+      <w:proofErr w:type="spellStart"/>
+      <w:r>
+        <w:rPr>
+          <w:rFonts w:ascii="Times New Roman" w:eastAsia="Times New Roman" w:hAnsi="Times New Roman" w:cs="Times New Roman"/>
+          <w:color w:val="auto"/>
+          <w:sz w:val="24"/>
+          <w:szCs w:val="24"/>
+        </w:rPr>
+        <w:t>майнеры</w:t>
+      </w:r>
+      <w:proofErr w:type="spellEnd"/>
+      <w:r>
+        <w:rPr>
+          <w:rFonts w:ascii="Times New Roman" w:eastAsia="Times New Roman" w:hAnsi="Times New Roman" w:cs="Times New Roman"/>
+          <w:color w:val="auto"/>
+          <w:sz w:val="24"/>
+          <w:szCs w:val="24"/>
+        </w:rPr>
+        <w:t xml:space="preserve"> маскируются под </w:t>
       </w:r>
       <w:r>
         <w:rPr>
@@ -3319,6 +3924,7 @@
         </w:rPr>
         <w:t xml:space="preserve"> (</w:t>
       </w:r>
+      <w:proofErr w:type="spellStart"/>
       <w:r>
         <w:rPr>
           <w:rFonts w:ascii="Times New Roman" w:eastAsia="Times New Roman" w:hAnsi="Times New Roman" w:cs="Times New Roman"/>
@@ -3329,6 +3935,7 @@
         </w:rPr>
         <w:t>kswapd</w:t>
       </w:r>
+      <w:proofErr w:type="spellEnd"/>
       <w:r>
         <w:rPr>
           <w:rFonts w:ascii="Times New Roman" w:eastAsia="Times New Roman" w:hAnsi="Times New Roman" w:cs="Times New Roman"/>
@@ -3393,6 +4000,7 @@
         </w:rPr>
         <w:t xml:space="preserve"> (</w:t>
       </w:r>
+      <w:proofErr w:type="spellStart"/>
       <w:r>
         <w:rPr>
           <w:rFonts w:ascii="Times New Roman" w:eastAsia="Times New Roman" w:hAnsi="Times New Roman" w:cs="Times New Roman"/>
@@ -3403,6 +4011,7 @@
         </w:rPr>
         <w:t>kswapd</w:t>
       </w:r>
+      <w:proofErr w:type="spellEnd"/>
       <w:r>
         <w:rPr>
           <w:rFonts w:ascii="Times New Roman" w:eastAsia="Times New Roman" w:hAnsi="Times New Roman" w:cs="Times New Roman"/>
@@ -3477,7 +4086,12 @@
           <w:szCs w:val="24"/>
         </w:rPr>
       </w:pPr>
-      <w:r>
+    </w:p>
+    <w:p>
+      <w:pPr>
+        <w:spacing w:after="3" w:line="360" w:lineRule="auto"/>
+        <w:ind w:left="720" w:right="567"/>
+        <w:jc w:val="center"/>
         <w:rPr>
           <w:rFonts w:ascii="Times New Roman" w:eastAsia="Times New Roman" w:hAnsi="Times New Roman" w:cs="Times New Roman"/>
           <w:b/>
@@ -3486,6 +4100,152 @@
           <w:sz w:val="24"/>
           <w:szCs w:val="24"/>
         </w:rPr>
+      </w:pPr>
+    </w:p>
+    <w:p>
+      <w:pPr>
+        <w:spacing w:after="3" w:line="360" w:lineRule="auto"/>
+        <w:ind w:left="720" w:right="567"/>
+        <w:jc w:val="center"/>
+        <w:rPr>
+          <w:rFonts w:ascii="Times New Roman" w:eastAsia="Times New Roman" w:hAnsi="Times New Roman" w:cs="Times New Roman"/>
+          <w:b/>
+          <w:bCs/>
+          <w:color w:val="auto"/>
+          <w:sz w:val="24"/>
+          <w:szCs w:val="24"/>
+        </w:rPr>
+      </w:pPr>
+    </w:p>
+    <w:p>
+      <w:pPr>
+        <w:spacing w:after="3" w:line="360" w:lineRule="auto"/>
+        <w:ind w:left="720" w:right="567"/>
+        <w:jc w:val="center"/>
+        <w:rPr>
+          <w:rFonts w:ascii="Times New Roman" w:eastAsia="Times New Roman" w:hAnsi="Times New Roman" w:cs="Times New Roman"/>
+          <w:b/>
+          <w:bCs/>
+          <w:color w:val="auto"/>
+          <w:sz w:val="24"/>
+          <w:szCs w:val="24"/>
+        </w:rPr>
+      </w:pPr>
+    </w:p>
+    <w:p>
+      <w:pPr>
+        <w:spacing w:after="3" w:line="360" w:lineRule="auto"/>
+        <w:ind w:left="720" w:right="567"/>
+        <w:jc w:val="center"/>
+        <w:rPr>
+          <w:rFonts w:ascii="Times New Roman" w:eastAsia="Times New Roman" w:hAnsi="Times New Roman" w:cs="Times New Roman"/>
+          <w:b/>
+          <w:bCs/>
+          <w:color w:val="auto"/>
+          <w:sz w:val="24"/>
+          <w:szCs w:val="24"/>
+        </w:rPr>
+      </w:pPr>
+    </w:p>
+    <w:p>
+      <w:pPr>
+        <w:spacing w:after="3" w:line="360" w:lineRule="auto"/>
+        <w:ind w:left="720" w:right="567"/>
+        <w:jc w:val="center"/>
+        <w:rPr>
+          <w:rFonts w:ascii="Times New Roman" w:eastAsia="Times New Roman" w:hAnsi="Times New Roman" w:cs="Times New Roman"/>
+          <w:b/>
+          <w:bCs/>
+          <w:color w:val="auto"/>
+          <w:sz w:val="24"/>
+          <w:szCs w:val="24"/>
+        </w:rPr>
+      </w:pPr>
+    </w:p>
+    <w:p>
+      <w:pPr>
+        <w:spacing w:after="3" w:line="360" w:lineRule="auto"/>
+        <w:ind w:left="720" w:right="567"/>
+        <w:jc w:val="center"/>
+        <w:rPr>
+          <w:rFonts w:ascii="Times New Roman" w:eastAsia="Times New Roman" w:hAnsi="Times New Roman" w:cs="Times New Roman"/>
+          <w:b/>
+          <w:bCs/>
+          <w:color w:val="auto"/>
+          <w:sz w:val="24"/>
+          <w:szCs w:val="24"/>
+        </w:rPr>
+      </w:pPr>
+    </w:p>
+    <w:p>
+      <w:pPr>
+        <w:spacing w:after="3" w:line="360" w:lineRule="auto"/>
+        <w:ind w:left="720" w:right="567"/>
+        <w:jc w:val="center"/>
+        <w:rPr>
+          <w:rFonts w:ascii="Times New Roman" w:eastAsia="Times New Roman" w:hAnsi="Times New Roman" w:cs="Times New Roman"/>
+          <w:b/>
+          <w:bCs/>
+          <w:color w:val="auto"/>
+          <w:sz w:val="24"/>
+          <w:szCs w:val="24"/>
+        </w:rPr>
+      </w:pPr>
+    </w:p>
+    <w:p>
+      <w:pPr>
+        <w:spacing w:after="3" w:line="360" w:lineRule="auto"/>
+        <w:ind w:left="720" w:right="567"/>
+        <w:jc w:val="center"/>
+        <w:rPr>
+          <w:rFonts w:ascii="Times New Roman" w:eastAsia="Times New Roman" w:hAnsi="Times New Roman" w:cs="Times New Roman"/>
+          <w:b/>
+          <w:bCs/>
+          <w:color w:val="auto"/>
+          <w:sz w:val="24"/>
+          <w:szCs w:val="24"/>
+        </w:rPr>
+      </w:pPr>
+    </w:p>
+    <w:p>
+      <w:pPr>
+        <w:spacing w:after="3" w:line="360" w:lineRule="auto"/>
+        <w:ind w:left="720" w:right="567"/>
+        <w:jc w:val="center"/>
+        <w:rPr>
+          <w:rFonts w:ascii="Times New Roman" w:eastAsia="Times New Roman" w:hAnsi="Times New Roman" w:cs="Times New Roman"/>
+          <w:b/>
+          <w:bCs/>
+          <w:color w:val="auto"/>
+          <w:sz w:val="24"/>
+          <w:szCs w:val="24"/>
+        </w:rPr>
+      </w:pPr>
+    </w:p>
+    <w:p>
+      <w:pPr>
+        <w:spacing w:after="3" w:line="360" w:lineRule="auto"/>
+        <w:ind w:left="720" w:right="567"/>
+        <w:jc w:val="center"/>
+        <w:rPr>
+          <w:rFonts w:ascii="Times New Roman" w:eastAsia="Times New Roman" w:hAnsi="Times New Roman" w:cs="Times New Roman"/>
+          <w:b/>
+          <w:bCs/>
+          <w:color w:val="auto"/>
+          <w:sz w:val="24"/>
+          <w:szCs w:val="24"/>
+        </w:rPr>
+      </w:pPr>
+      <w:r>
+        <w:rPr>
+          <w:rFonts w:ascii="Times New Roman" w:eastAsia="Times New Roman" w:hAnsi="Times New Roman" w:cs="Times New Roman"/>
+          <w:b/>
+          <w:bCs/>
+          <w:color w:val="auto"/>
+          <w:sz w:val="24"/>
+          <w:szCs w:val="24"/>
+        </w:rPr>
+        <w:lastRenderedPageBreak/>
         <w:t xml:space="preserve">2.2 </w:t>
       </w:r>
       <w:r>
@@ -3677,7 +4437,6 @@
           <w:sz w:val="24"/>
           <w:szCs w:val="24"/>
         </w:rPr>
-        <w:lastRenderedPageBreak/>
         <w:t xml:space="preserve">Приведённый </w:t>
       </w:r>
       <w:r>
@@ -3687,8 +4446,19 @@
           <w:sz w:val="24"/>
           <w:szCs w:val="24"/>
         </w:rPr>
-        <w:t>в данном исследовании майнер</w:t>
-      </w:r>
+        <w:t xml:space="preserve">в данном исследовании </w:t>
+      </w:r>
+      <w:proofErr w:type="spellStart"/>
+      <w:r>
+        <w:rPr>
+          <w:rFonts w:ascii="Times New Roman" w:eastAsia="Times New Roman" w:hAnsi="Times New Roman" w:cs="Times New Roman"/>
+          <w:color w:val="auto"/>
+          <w:sz w:val="24"/>
+          <w:szCs w:val="24"/>
+        </w:rPr>
+        <w:t>майнер</w:t>
+      </w:r>
+      <w:proofErr w:type="spellEnd"/>
       <w:r>
         <w:rPr>
           <w:rFonts w:ascii="Times New Roman" w:eastAsia="Times New Roman" w:hAnsi="Times New Roman" w:cs="Times New Roman"/>
@@ -3698,6 +4468,7 @@
         </w:rPr>
         <w:t xml:space="preserve"> называется </w:t>
       </w:r>
+      <w:proofErr w:type="spellStart"/>
       <w:r>
         <w:rPr>
           <w:rFonts w:ascii="Times New Roman" w:eastAsia="Times New Roman" w:hAnsi="Times New Roman" w:cs="Times New Roman"/>
@@ -3707,6 +4478,7 @@
         </w:rPr>
         <w:t>Multios.Coinminer.Miner</w:t>
       </w:r>
+      <w:proofErr w:type="spellEnd"/>
       <w:r>
         <w:rPr>
           <w:rFonts w:ascii="Times New Roman" w:eastAsia="Times New Roman" w:hAnsi="Times New Roman" w:cs="Times New Roman"/>
@@ -3723,7 +4495,17 @@
           <w:sz w:val="24"/>
           <w:szCs w:val="24"/>
         </w:rPr>
-        <w:t xml:space="preserve"> хранит свои данные в каталогах </w:t>
+        <w:t xml:space="preserve"> хранит свои данные в </w:t>
+      </w:r>
+      <w:proofErr w:type="gramStart"/>
+      <w:r>
+        <w:rPr>
+          <w:rFonts w:ascii="Times New Roman" w:eastAsia="Times New Roman" w:hAnsi="Times New Roman" w:cs="Times New Roman"/>
+          <w:color w:val="auto"/>
+          <w:sz w:val="24"/>
+          <w:szCs w:val="24"/>
+        </w:rPr>
+        <w:t xml:space="preserve">каталогах </w:t>
       </w:r>
       <w:r>
         <w:rPr>
@@ -3734,6 +4516,7 @@
         </w:rPr>
         <w:t>.</w:t>
       </w:r>
+      <w:proofErr w:type="spellStart"/>
       <w:r>
         <w:rPr>
           <w:rFonts w:ascii="Times New Roman" w:eastAsia="Times New Roman" w:hAnsi="Times New Roman" w:cs="Times New Roman"/>
@@ -3744,6 +4527,8 @@
         </w:rPr>
         <w:t>configrc</w:t>
       </w:r>
+      <w:proofErr w:type="spellEnd"/>
+      <w:proofErr w:type="gramEnd"/>
       <w:r>
         <w:rPr>
           <w:rFonts w:ascii="Times New Roman" w:eastAsia="Times New Roman" w:hAnsi="Times New Roman" w:cs="Times New Roman"/>
@@ -3771,6 +4556,7 @@
         </w:rPr>
         <w:t>.</w:t>
       </w:r>
+      <w:proofErr w:type="spellStart"/>
       <w:r>
         <w:rPr>
           <w:rFonts w:ascii="Times New Roman" w:eastAsia="Times New Roman" w:hAnsi="Times New Roman" w:cs="Times New Roman"/>
@@ -3781,6 +4567,7 @@
         </w:rPr>
         <w:t>rsync</w:t>
       </w:r>
+      <w:proofErr w:type="spellEnd"/>
       <w:r>
         <w:rPr>
           <w:rFonts w:ascii="Times New Roman" w:eastAsia="Times New Roman" w:hAnsi="Times New Roman" w:cs="Times New Roman"/>
@@ -3913,6 +4700,7 @@
         </w:rPr>
         <w:t xml:space="preserve"> </w:t>
       </w:r>
+      <w:proofErr w:type="gramStart"/>
       <w:r>
         <w:rPr>
           <w:rFonts w:ascii="Times New Roman" w:eastAsia="Times New Roman" w:hAnsi="Times New Roman" w:cs="Times New Roman"/>
@@ -3931,6 +4719,7 @@
         </w:rPr>
         <w:t>.</w:t>
       </w:r>
+      <w:proofErr w:type="spellStart"/>
       <w:r>
         <w:rPr>
           <w:rFonts w:ascii="Times New Roman" w:eastAsia="Times New Roman" w:hAnsi="Times New Roman" w:cs="Times New Roman"/>
@@ -3941,6 +4730,8 @@
         </w:rPr>
         <w:t>configrc</w:t>
       </w:r>
+      <w:proofErr w:type="spellEnd"/>
+      <w:proofErr w:type="gramEnd"/>
       <w:r>
         <w:rPr>
           <w:rFonts w:ascii="Times New Roman" w:eastAsia="Times New Roman" w:hAnsi="Times New Roman" w:cs="Times New Roman"/>
@@ -3969,7 +4760,17 @@
           <w:sz w:val="24"/>
           <w:szCs w:val="24"/>
         </w:rPr>
-        <w:t xml:space="preserve">Начнём с каталога </w:t>
+        <w:t xml:space="preserve">Начнём с </w:t>
+      </w:r>
+      <w:proofErr w:type="gramStart"/>
+      <w:r>
+        <w:rPr>
+          <w:rFonts w:ascii="Times New Roman" w:eastAsia="Times New Roman" w:hAnsi="Times New Roman" w:cs="Times New Roman"/>
+          <w:color w:val="auto"/>
+          <w:sz w:val="24"/>
+          <w:szCs w:val="24"/>
+        </w:rPr>
+        <w:t xml:space="preserve">каталога </w:t>
       </w:r>
       <w:r>
         <w:rPr>
@@ -3980,6 +4781,7 @@
         </w:rPr>
         <w:t>.</w:t>
       </w:r>
+      <w:proofErr w:type="spellStart"/>
       <w:r>
         <w:rPr>
           <w:rFonts w:ascii="Times New Roman" w:eastAsia="Times New Roman" w:hAnsi="Times New Roman" w:cs="Times New Roman"/>
@@ -3990,6 +4792,8 @@
         </w:rPr>
         <w:t>configrc</w:t>
       </w:r>
+      <w:proofErr w:type="spellEnd"/>
+      <w:proofErr w:type="gramEnd"/>
       <w:r>
         <w:rPr>
           <w:rFonts w:ascii="Times New Roman" w:eastAsia="Times New Roman" w:hAnsi="Times New Roman" w:cs="Times New Roman"/>
@@ -4065,6 +4869,7 @@
         </w:rPr>
         <w:t xml:space="preserve">и файлы </w:t>
       </w:r>
+      <w:proofErr w:type="spellStart"/>
       <w:r>
         <w:rPr>
           <w:rFonts w:ascii="Times New Roman" w:eastAsia="Times New Roman" w:hAnsi="Times New Roman" w:cs="Times New Roman"/>
@@ -4075,6 +4880,7 @@
         </w:rPr>
         <w:t>cron</w:t>
       </w:r>
+      <w:proofErr w:type="spellEnd"/>
       <w:r>
         <w:rPr>
           <w:rFonts w:ascii="Times New Roman" w:eastAsia="Times New Roman" w:hAnsi="Times New Roman" w:cs="Times New Roman"/>
@@ -4112,6 +4918,7 @@
         </w:rPr>
         <w:t xml:space="preserve">и </w:t>
       </w:r>
+      <w:proofErr w:type="spellStart"/>
       <w:r>
         <w:rPr>
           <w:rFonts w:ascii="Times New Roman" w:eastAsia="Times New Roman" w:hAnsi="Times New Roman" w:cs="Times New Roman"/>
@@ -4122,6 +4929,7 @@
         </w:rPr>
         <w:t>dir</w:t>
       </w:r>
+      <w:proofErr w:type="spellEnd"/>
       <w:r>
         <w:rPr>
           <w:rFonts w:ascii="Times New Roman" w:eastAsia="Times New Roman" w:hAnsi="Times New Roman" w:cs="Times New Roman"/>
@@ -4131,6 +4939,7 @@
         </w:rPr>
         <w:t>2.</w:t>
       </w:r>
+      <w:proofErr w:type="spellStart"/>
       <w:r>
         <w:rPr>
           <w:rFonts w:ascii="Times New Roman" w:eastAsia="Times New Roman" w:hAnsi="Times New Roman" w:cs="Times New Roman"/>
@@ -4141,6 +4950,7 @@
         </w:rPr>
         <w:t>dir</w:t>
       </w:r>
+      <w:proofErr w:type="spellEnd"/>
       <w:r>
         <w:rPr>
           <w:rFonts w:ascii="Times New Roman" w:eastAsia="Times New Roman" w:hAnsi="Times New Roman" w:cs="Times New Roman"/>
@@ -4180,6 +4990,7 @@
         </w:rPr>
         <w:t xml:space="preserve">Каталоги </w:t>
       </w:r>
+      <w:proofErr w:type="gramStart"/>
       <w:r>
         <w:rPr>
           <w:rFonts w:ascii="Times New Roman" w:eastAsia="Times New Roman" w:hAnsi="Times New Roman" w:cs="Times New Roman"/>
@@ -4209,6 +5020,7 @@
         </w:rPr>
         <w:t>b</w:t>
       </w:r>
+      <w:proofErr w:type="gramEnd"/>
       <w:r>
         <w:rPr>
           <w:rFonts w:ascii="Times New Roman" w:eastAsia="Times New Roman" w:hAnsi="Times New Roman" w:cs="Times New Roman"/>
@@ -4309,6 +5121,7 @@
         </w:rPr>
         <w:t xml:space="preserve">, в файле </w:t>
       </w:r>
+      <w:proofErr w:type="spellStart"/>
       <w:r>
         <w:rPr>
           <w:rFonts w:ascii="Times New Roman" w:eastAsia="Times New Roman" w:hAnsi="Times New Roman" w:cs="Times New Roman"/>
@@ -4319,6 +5132,7 @@
         </w:rPr>
         <w:t>cron</w:t>
       </w:r>
+      <w:proofErr w:type="spellEnd"/>
       <w:r>
         <w:rPr>
           <w:rFonts w:ascii="Times New Roman" w:eastAsia="Times New Roman" w:hAnsi="Times New Roman" w:cs="Times New Roman"/>
@@ -4356,6 +5170,7 @@
         </w:rPr>
         <w:t xml:space="preserve">прописана инъекция в </w:t>
       </w:r>
+      <w:proofErr w:type="spellStart"/>
       <w:r>
         <w:rPr>
           <w:rFonts w:ascii="Times New Roman" w:eastAsia="Times New Roman" w:hAnsi="Times New Roman" w:cs="Times New Roman"/>
@@ -4366,6 +5181,7 @@
         </w:rPr>
         <w:t>cron</w:t>
       </w:r>
+      <w:proofErr w:type="spellEnd"/>
       <w:r>
         <w:rPr>
           <w:rFonts w:ascii="Times New Roman" w:eastAsia="Times New Roman" w:hAnsi="Times New Roman" w:cs="Times New Roman"/>
@@ -4411,6 +5227,7 @@
         </w:rPr>
         <w:t xml:space="preserve">, </w:t>
       </w:r>
+      <w:proofErr w:type="spellStart"/>
       <w:r>
         <w:rPr>
           <w:rFonts w:ascii="Times New Roman" w:eastAsia="Times New Roman" w:hAnsi="Times New Roman" w:cs="Times New Roman"/>
@@ -4421,6 +5238,7 @@
         </w:rPr>
         <w:t>dir</w:t>
       </w:r>
+      <w:proofErr w:type="spellEnd"/>
       <w:r>
         <w:rPr>
           <w:rFonts w:ascii="Times New Roman" w:eastAsia="Times New Roman" w:hAnsi="Times New Roman" w:cs="Times New Roman"/>
@@ -4430,6 +5248,7 @@
         </w:rPr>
         <w:t>2.</w:t>
       </w:r>
+      <w:proofErr w:type="spellStart"/>
       <w:r>
         <w:rPr>
           <w:rFonts w:ascii="Times New Roman" w:eastAsia="Times New Roman" w:hAnsi="Times New Roman" w:cs="Times New Roman"/>
@@ -4440,6 +5259,7 @@
         </w:rPr>
         <w:t>dir</w:t>
       </w:r>
+      <w:proofErr w:type="spellEnd"/>
       <w:r>
         <w:rPr>
           <w:rFonts w:ascii="Times New Roman" w:eastAsia="Times New Roman" w:hAnsi="Times New Roman" w:cs="Times New Roman"/>
@@ -4467,6 +5287,7 @@
         </w:rPr>
         <w:t>.</w:t>
       </w:r>
+      <w:proofErr w:type="spellStart"/>
       <w:r>
         <w:rPr>
           <w:rFonts w:ascii="Times New Roman" w:eastAsia="Times New Roman" w:hAnsi="Times New Roman" w:cs="Times New Roman"/>
@@ -4477,6 +5298,7 @@
         </w:rPr>
         <w:t>configrc</w:t>
       </w:r>
+      <w:proofErr w:type="spellEnd"/>
       <w:r>
         <w:rPr>
           <w:rFonts w:ascii="Times New Roman" w:eastAsia="Times New Roman" w:hAnsi="Times New Roman" w:cs="Times New Roman"/>
@@ -4702,9 +5524,9 @@
           <w:szCs w:val="24"/>
         </w:rPr>
         <w:drawing>
-          <wp:inline distT="0" distB="0" distL="0" distR="0" wp14:anchorId="409A8E77" wp14:editId="3F596FCA">
-            <wp:extent cx="5271190" cy="962025"/>
-            <wp:effectExtent l="0" t="0" r="5715" b="0"/>
+          <wp:inline distT="0" distB="0" distL="0" distR="0" wp14:anchorId="409A8E77" wp14:editId="065BD50E">
+            <wp:extent cx="5269928" cy="938254"/>
+            <wp:effectExtent l="0" t="0" r="6985" b="0"/>
             <wp:docPr id="4" name="Рисунок 4"/>
             <wp:cNvGraphicFramePr>
               <a:graphicFrameLocks xmlns:a="http://schemas.openxmlformats.org/drawingml/2006/main" noChangeAspect="1"/>
@@ -4725,7 +5547,7 @@
                   <pic:spPr>
                     <a:xfrm>
                       <a:off x="0" y="0"/>
-                      <a:ext cx="5276448" cy="962985"/>
+                      <a:ext cx="5304434" cy="944397"/>
                     </a:xfrm>
                     <a:prstGeom prst="rect">
                       <a:avLst/>
@@ -4778,6 +5600,8 @@
         </w:rPr>
         <w:t xml:space="preserve"> </w:t>
       </w:r>
+      <w:proofErr w:type="spellStart"/>
+      <w:proofErr w:type="gramStart"/>
       <w:r>
         <w:rPr>
           <w:rFonts w:ascii="Times New Roman" w:eastAsia="Times New Roman" w:hAnsi="Times New Roman" w:cs="Times New Roman"/>
@@ -4788,6 +5612,7 @@
         </w:rPr>
         <w:t>cron</w:t>
       </w:r>
+      <w:proofErr w:type="spellEnd"/>
       <w:r>
         <w:rPr>
           <w:rFonts w:ascii="Times New Roman" w:eastAsia="Times New Roman" w:hAnsi="Times New Roman" w:cs="Times New Roman"/>
@@ -4807,6 +5632,7 @@
         </w:rPr>
         <w:t>d</w:t>
       </w:r>
+      <w:proofErr w:type="gramEnd"/>
     </w:p>
     <w:p>
       <w:pPr>
@@ -4822,17 +5648,9 @@
       </w:pPr>
       <w:r>
         <w:rPr>
-          <w:rFonts w:ascii="Times New Roman" w:eastAsia="Times New Roman" w:hAnsi="Times New Roman" w:cs="Times New Roman"/>
-          <w:color w:val="auto"/>
-          <w:sz w:val="24"/>
-          <w:szCs w:val="24"/>
-        </w:rPr>
-        <w:t xml:space="preserve"> </w:t>
-      </w:r>
-      <w:r>
-        <w:rPr>
           <w:noProof/>
         </w:rPr>
+        <w:lastRenderedPageBreak/>
         <w:drawing>
           <wp:inline distT="0" distB="0" distL="0" distR="0" wp14:anchorId="6B32DDC7" wp14:editId="517A4AF8">
             <wp:extent cx="5271190" cy="363855"/>
@@ -4891,6 +5709,7 @@
         </w:rPr>
         <w:t xml:space="preserve">Рис.8 – Содержимое файла </w:t>
       </w:r>
+      <w:proofErr w:type="spellStart"/>
       <w:r>
         <w:rPr>
           <w:rFonts w:ascii="Times New Roman" w:eastAsia="Times New Roman" w:hAnsi="Times New Roman" w:cs="Times New Roman"/>
@@ -4901,6 +5720,7 @@
         </w:rPr>
         <w:t>dir</w:t>
       </w:r>
+      <w:proofErr w:type="spellEnd"/>
       <w:r>
         <w:rPr>
           <w:rFonts w:ascii="Times New Roman" w:eastAsia="Times New Roman" w:hAnsi="Times New Roman" w:cs="Times New Roman"/>
@@ -4910,6 +5730,7 @@
         </w:rPr>
         <w:t>2.</w:t>
       </w:r>
+      <w:proofErr w:type="spellStart"/>
       <w:r>
         <w:rPr>
           <w:rFonts w:ascii="Times New Roman" w:eastAsia="Times New Roman" w:hAnsi="Times New Roman" w:cs="Times New Roman"/>
@@ -4920,6 +5741,7 @@
         </w:rPr>
         <w:t>dir</w:t>
       </w:r>
+      <w:proofErr w:type="spellEnd"/>
     </w:p>
     <w:p>
       <w:pPr>
@@ -4948,8 +5770,19 @@
           <w:sz w:val="24"/>
           <w:szCs w:val="24"/>
         </w:rPr>
-        <w:t>/tmp</w:t>
-      </w:r>
+        <w:t>/</w:t>
+      </w:r>
+      <w:proofErr w:type="spellStart"/>
+      <w:r>
+        <w:rPr>
+          <w:rFonts w:ascii="Times New Roman" w:eastAsia="Times New Roman" w:hAnsi="Times New Roman" w:cs="Times New Roman"/>
+          <w:color w:val="auto"/>
+          <w:sz w:val="24"/>
+          <w:szCs w:val="24"/>
+        </w:rPr>
+        <w:t>tmp</w:t>
+      </w:r>
+      <w:proofErr w:type="spellEnd"/>
     </w:p>
     <w:p>
       <w:pPr>
@@ -5053,7 +5886,6 @@
         <w:rPr>
           <w:noProof/>
         </w:rPr>
-        <w:lastRenderedPageBreak/>
         <w:drawing>
           <wp:inline distT="0" distB="0" distL="0" distR="0" wp14:anchorId="3479E95E" wp14:editId="0EB8A1DB">
             <wp:extent cx="3729161" cy="2365973"/>
@@ -5134,6 +5966,7 @@
         </w:rPr>
         <w:t>/</w:t>
       </w:r>
+      <w:proofErr w:type="spellStart"/>
       <w:r>
         <w:rPr>
           <w:rFonts w:ascii="Times New Roman" w:eastAsia="Times New Roman" w:hAnsi="Times New Roman" w:cs="Times New Roman"/>
@@ -5144,6 +5977,7 @@
         </w:rPr>
         <w:t>tmp</w:t>
       </w:r>
+      <w:proofErr w:type="spellEnd"/>
     </w:p>
     <w:p>
       <w:pPr>
@@ -5347,6 +6181,7 @@
         </w:rPr>
         <w:t>2</w:t>
       </w:r>
+      <w:proofErr w:type="spellStart"/>
       <w:r>
         <w:rPr>
           <w:rFonts w:ascii="Times New Roman" w:eastAsia="Times New Roman" w:hAnsi="Times New Roman" w:cs="Times New Roman"/>
@@ -5357,6 +6192,7 @@
         </w:rPr>
         <w:t>zz</w:t>
       </w:r>
+      <w:proofErr w:type="spellEnd"/>
       <w:r>
         <w:rPr>
           <w:rFonts w:ascii="Times New Roman" w:eastAsia="Times New Roman" w:hAnsi="Times New Roman" w:cs="Times New Roman"/>
@@ -5366,6 +6202,7 @@
         </w:rPr>
         <w:t>-</w:t>
       </w:r>
+      <w:proofErr w:type="spellStart"/>
       <w:r>
         <w:rPr>
           <w:rFonts w:ascii="Times New Roman" w:eastAsia="Times New Roman" w:hAnsi="Times New Roman" w:cs="Times New Roman"/>
@@ -5376,6 +6213,7 @@
         </w:rPr>
         <w:t>unix</w:t>
       </w:r>
+      <w:proofErr w:type="spellEnd"/>
     </w:p>
     <w:p>
       <w:pPr>
@@ -5406,6 +6244,7 @@
         </w:rPr>
         <w:t xml:space="preserve">– архив </w:t>
       </w:r>
+      <w:proofErr w:type="spellStart"/>
       <w:r>
         <w:rPr>
           <w:rFonts w:ascii="Times New Roman" w:eastAsia="Times New Roman" w:hAnsi="Times New Roman" w:cs="Times New Roman"/>
@@ -5416,6 +6255,7 @@
         </w:rPr>
         <w:t>dota</w:t>
       </w:r>
+      <w:proofErr w:type="spellEnd"/>
       <w:r>
         <w:rPr>
           <w:rFonts w:ascii="Times New Roman" w:eastAsia="Times New Roman" w:hAnsi="Times New Roman" w:cs="Times New Roman"/>
@@ -5444,6 +6284,7 @@
         </w:rPr>
         <w:t>.</w:t>
       </w:r>
+      <w:proofErr w:type="spellStart"/>
       <w:r>
         <w:rPr>
           <w:rFonts w:ascii="Times New Roman" w:eastAsia="Times New Roman" w:hAnsi="Times New Roman" w:cs="Times New Roman"/>
@@ -5454,14 +6295,25 @@
         </w:rPr>
         <w:t>gz</w:t>
       </w:r>
-      <w:r>
-        <w:rPr>
-          <w:rFonts w:ascii="Times New Roman" w:eastAsia="Times New Roman" w:hAnsi="Times New Roman" w:cs="Times New Roman"/>
-          <w:color w:val="auto"/>
-          <w:sz w:val="24"/>
-          <w:szCs w:val="24"/>
-        </w:rPr>
-        <w:t xml:space="preserve"> содержащий папку </w:t>
+      <w:proofErr w:type="spellEnd"/>
+      <w:r>
+        <w:rPr>
+          <w:rFonts w:ascii="Times New Roman" w:eastAsia="Times New Roman" w:hAnsi="Times New Roman" w:cs="Times New Roman"/>
+          <w:color w:val="auto"/>
+          <w:sz w:val="24"/>
+          <w:szCs w:val="24"/>
+        </w:rPr>
+        <w:t xml:space="preserve"> содержащий </w:t>
+      </w:r>
+      <w:proofErr w:type="gramStart"/>
+      <w:r>
+        <w:rPr>
+          <w:rFonts w:ascii="Times New Roman" w:eastAsia="Times New Roman" w:hAnsi="Times New Roman" w:cs="Times New Roman"/>
+          <w:color w:val="auto"/>
+          <w:sz w:val="24"/>
+          <w:szCs w:val="24"/>
+        </w:rPr>
+        <w:t xml:space="preserve">папку </w:t>
       </w:r>
       <w:r>
         <w:rPr>
@@ -5472,6 +6324,7 @@
         </w:rPr>
         <w:t>.</w:t>
       </w:r>
+      <w:proofErr w:type="spellStart"/>
       <w:r>
         <w:rPr>
           <w:rFonts w:ascii="Times New Roman" w:eastAsia="Times New Roman" w:hAnsi="Times New Roman" w:cs="Times New Roman"/>
@@ -5482,6 +6335,8 @@
         </w:rPr>
         <w:t>rsync</w:t>
       </w:r>
+      <w:proofErr w:type="spellEnd"/>
+      <w:proofErr w:type="gramEnd"/>
       <w:r>
         <w:rPr>
           <w:rFonts w:ascii="Times New Roman" w:eastAsia="Times New Roman" w:hAnsi="Times New Roman" w:cs="Times New Roman"/>
@@ -5585,6 +6440,7 @@
         </w:rPr>
         <w:t xml:space="preserve">Рис.11 – Содержание архива </w:t>
       </w:r>
+      <w:proofErr w:type="spellStart"/>
       <w:r>
         <w:rPr>
           <w:rFonts w:ascii="Times New Roman" w:eastAsia="Times New Roman" w:hAnsi="Times New Roman" w:cs="Times New Roman"/>
@@ -5595,6 +6451,7 @@
         </w:rPr>
         <w:t>dota</w:t>
       </w:r>
+      <w:proofErr w:type="spellEnd"/>
       <w:r>
         <w:rPr>
           <w:rFonts w:ascii="Times New Roman" w:eastAsia="Times New Roman" w:hAnsi="Times New Roman" w:cs="Times New Roman"/>
@@ -5623,6 +6480,7 @@
         </w:rPr>
         <w:t>.</w:t>
       </w:r>
+      <w:proofErr w:type="spellStart"/>
       <w:r>
         <w:rPr>
           <w:rFonts w:ascii="Times New Roman" w:eastAsia="Times New Roman" w:hAnsi="Times New Roman" w:cs="Times New Roman"/>
@@ -5633,6 +6491,7 @@
         </w:rPr>
         <w:t>gz</w:t>
       </w:r>
+      <w:proofErr w:type="spellEnd"/>
     </w:p>
     <w:p>
       <w:pPr>
@@ -5652,7 +6511,27 @@
           <w:sz w:val="24"/>
           <w:szCs w:val="24"/>
         </w:rPr>
-        <w:t>Отсюда уже можно понять, что данный майнер распространяется как какая-то</w:t>
+        <w:t xml:space="preserve">Отсюда уже можно понять, что данный </w:t>
+      </w:r>
+      <w:proofErr w:type="spellStart"/>
+      <w:r>
+        <w:rPr>
+          <w:rFonts w:ascii="Times New Roman" w:eastAsia="Times New Roman" w:hAnsi="Times New Roman" w:cs="Times New Roman"/>
+          <w:color w:val="auto"/>
+          <w:sz w:val="24"/>
+          <w:szCs w:val="24"/>
+        </w:rPr>
+        <w:t>майнер</w:t>
+      </w:r>
+      <w:proofErr w:type="spellEnd"/>
+      <w:r>
+        <w:rPr>
+          <w:rFonts w:ascii="Times New Roman" w:eastAsia="Times New Roman" w:hAnsi="Times New Roman" w:cs="Times New Roman"/>
+          <w:color w:val="auto"/>
+          <w:sz w:val="24"/>
+          <w:szCs w:val="24"/>
+        </w:rPr>
+        <w:t xml:space="preserve"> распространяется как какая-то</w:t>
       </w:r>
       <w:r>
         <w:rPr>
@@ -5681,6 +6560,7 @@
         </w:rPr>
         <w:t xml:space="preserve">(существует игра </w:t>
       </w:r>
+      <w:proofErr w:type="spellStart"/>
       <w:r>
         <w:rPr>
           <w:rFonts w:ascii="Times New Roman" w:eastAsia="Times New Roman" w:hAnsi="Times New Roman" w:cs="Times New Roman"/>
@@ -5691,6 +6571,7 @@
         </w:rPr>
         <w:t>dota</w:t>
       </w:r>
+      <w:proofErr w:type="spellEnd"/>
       <w:r>
         <w:rPr>
           <w:rFonts w:ascii="Times New Roman" w:eastAsia="Times New Roman" w:hAnsi="Times New Roman" w:cs="Times New Roman"/>
@@ -5740,7 +6621,17 @@
           <w:sz w:val="24"/>
           <w:szCs w:val="24"/>
         </w:rPr>
-        <w:t xml:space="preserve">Перейдём в директорию </w:t>
+        <w:t xml:space="preserve">Перейдём в </w:t>
+      </w:r>
+      <w:proofErr w:type="gramStart"/>
+      <w:r>
+        <w:rPr>
+          <w:rFonts w:ascii="Times New Roman" w:eastAsia="Times New Roman" w:hAnsi="Times New Roman" w:cs="Times New Roman"/>
+          <w:color w:val="auto"/>
+          <w:sz w:val="24"/>
+          <w:szCs w:val="24"/>
+        </w:rPr>
+        <w:t xml:space="preserve">директорию </w:t>
       </w:r>
       <w:r>
         <w:rPr>
@@ -5751,6 +6642,7 @@
         </w:rPr>
         <w:t>.</w:t>
       </w:r>
+      <w:proofErr w:type="spellStart"/>
       <w:r>
         <w:rPr>
           <w:rFonts w:ascii="Times New Roman" w:eastAsia="Times New Roman" w:hAnsi="Times New Roman" w:cs="Times New Roman"/>
@@ -5761,6 +6653,8 @@
         </w:rPr>
         <w:t>rsync</w:t>
       </w:r>
+      <w:proofErr w:type="spellEnd"/>
+      <w:proofErr w:type="gramEnd"/>
     </w:p>
     <w:p>
       <w:pPr>
@@ -5843,7 +6737,17 @@
           <w:szCs w:val="24"/>
         </w:rPr>
         <w:br/>
-        <w:t xml:space="preserve">Рис.12 – Содержание директории </w:t>
+        <w:t xml:space="preserve">Рис.12 – Содержание </w:t>
+      </w:r>
+      <w:proofErr w:type="gramStart"/>
+      <w:r>
+        <w:rPr>
+          <w:rFonts w:ascii="Times New Roman" w:eastAsia="Times New Roman" w:hAnsi="Times New Roman" w:cs="Times New Roman"/>
+          <w:color w:val="auto"/>
+          <w:sz w:val="24"/>
+          <w:szCs w:val="24"/>
+        </w:rPr>
+        <w:t xml:space="preserve">директории </w:t>
       </w:r>
       <w:r>
         <w:rPr>
@@ -5854,6 +6758,7 @@
         </w:rPr>
         <w:t>.</w:t>
       </w:r>
+      <w:proofErr w:type="spellStart"/>
       <w:r>
         <w:rPr>
           <w:rFonts w:ascii="Times New Roman" w:eastAsia="Times New Roman" w:hAnsi="Times New Roman" w:cs="Times New Roman"/>
@@ -5864,6 +6769,8 @@
         </w:rPr>
         <w:t>rsync</w:t>
       </w:r>
+      <w:proofErr w:type="spellEnd"/>
+      <w:proofErr w:type="gramEnd"/>
     </w:p>
     <w:p>
       <w:pPr>
@@ -5919,7 +6826,17 @@
           <w:sz w:val="24"/>
           <w:szCs w:val="24"/>
         </w:rPr>
-        <w:t xml:space="preserve">, а также оригиналы директорий из директории </w:t>
+        <w:t xml:space="preserve">, а также оригиналы директорий из </w:t>
+      </w:r>
+      <w:proofErr w:type="gramStart"/>
+      <w:r>
+        <w:rPr>
+          <w:rFonts w:ascii="Times New Roman" w:eastAsia="Times New Roman" w:hAnsi="Times New Roman" w:cs="Times New Roman"/>
+          <w:color w:val="auto"/>
+          <w:sz w:val="24"/>
+          <w:szCs w:val="24"/>
+        </w:rPr>
+        <w:t xml:space="preserve">директории </w:t>
       </w:r>
       <w:r>
         <w:rPr>
@@ -5930,6 +6847,7 @@
         </w:rPr>
         <w:t>.</w:t>
       </w:r>
+      <w:proofErr w:type="spellStart"/>
       <w:r>
         <w:rPr>
           <w:rFonts w:ascii="Times New Roman" w:eastAsia="Times New Roman" w:hAnsi="Times New Roman" w:cs="Times New Roman"/>
@@ -5940,6 +6858,8 @@
         </w:rPr>
         <w:t>configrc</w:t>
       </w:r>
+      <w:proofErr w:type="spellEnd"/>
+      <w:proofErr w:type="gramEnd"/>
       <w:r>
         <w:rPr>
           <w:rFonts w:ascii="Times New Roman" w:eastAsia="Times New Roman" w:hAnsi="Times New Roman" w:cs="Times New Roman"/>
@@ -6302,6 +7222,7 @@
         </w:rPr>
         <w:t xml:space="preserve"> (</w:t>
       </w:r>
+      <w:proofErr w:type="spellStart"/>
       <w:r>
         <w:rPr>
           <w:rFonts w:ascii="Times New Roman" w:eastAsia="Times New Roman" w:hAnsi="Times New Roman" w:cs="Times New Roman"/>
@@ -6312,6 +7233,7 @@
         </w:rPr>
         <w:t>cron</w:t>
       </w:r>
+      <w:proofErr w:type="spellEnd"/>
       <w:r>
         <w:rPr>
           <w:rFonts w:ascii="Times New Roman" w:eastAsia="Times New Roman" w:hAnsi="Times New Roman" w:cs="Times New Roman"/>
@@ -6795,7 +7717,27 @@
           <w:sz w:val="24"/>
           <w:szCs w:val="24"/>
         </w:rPr>
-        <w:t>скрыто майнить на вашем устройстве или сервере криптовалюту без вашего ведома, что может привести к заторможенности и сбоям в работе.</w:t>
+        <w:t xml:space="preserve">скрыто </w:t>
+      </w:r>
+      <w:proofErr w:type="spellStart"/>
+      <w:r>
+        <w:rPr>
+          <w:rFonts w:ascii="Times New Roman" w:eastAsia="Times New Roman" w:hAnsi="Times New Roman" w:cs="Times New Roman"/>
+          <w:color w:val="auto"/>
+          <w:sz w:val="24"/>
+          <w:szCs w:val="24"/>
+        </w:rPr>
+        <w:t>майнить</w:t>
+      </w:r>
+      <w:proofErr w:type="spellEnd"/>
+      <w:r>
+        <w:rPr>
+          <w:rFonts w:ascii="Times New Roman" w:eastAsia="Times New Roman" w:hAnsi="Times New Roman" w:cs="Times New Roman"/>
+          <w:color w:val="auto"/>
+          <w:sz w:val="24"/>
+          <w:szCs w:val="24"/>
+        </w:rPr>
+        <w:t xml:space="preserve"> на вашем устройстве или сервере криптовалюту без вашего ведома, что может привести к заторможенности и сбоям в работе.</w:t>
       </w:r>
       <w:r>
         <w:rPr>
@@ -7348,6 +8290,7 @@
           </w:rPr>
           <w:t>://</w:t>
         </w:r>
+        <w:proofErr w:type="spellStart"/>
         <w:r>
           <w:rPr>
             <w:rStyle w:val="a4"/>
@@ -7358,6 +8301,7 @@
           </w:rPr>
           <w:t>ru</w:t>
         </w:r>
+        <w:proofErr w:type="spellEnd"/>
         <w:r>
           <w:rPr>
             <w:rStyle w:val="a4"/>
@@ -7367,6 +8311,7 @@
           </w:rPr>
           <w:t>.</w:t>
         </w:r>
+        <w:proofErr w:type="spellStart"/>
         <w:r>
           <w:rPr>
             <w:rStyle w:val="a4"/>
@@ -7377,6 +8322,7 @@
           </w:rPr>
           <w:t>wikipedia</w:t>
         </w:r>
+        <w:proofErr w:type="spellEnd"/>
         <w:r>
           <w:rPr>
             <w:rStyle w:val="a4"/>
@@ -7460,6 +8406,8 @@
           <w:szCs w:val="24"/>
         </w:rPr>
       </w:pPr>
+      <w:proofErr w:type="spellStart"/>
+      <w:proofErr w:type="gramStart"/>
       <w:r>
         <w:rPr>
           <w:rFonts w:ascii="Times New Roman" w:eastAsia="Times New Roman" w:hAnsi="Times New Roman" w:cs="Times New Roman"/>
@@ -7480,6 +8428,7 @@
         </w:rPr>
         <w:t>skubuntu</w:t>
       </w:r>
+      <w:proofErr w:type="spellEnd"/>
       <w:r>
         <w:rPr>
           <w:rFonts w:ascii="Times New Roman" w:eastAsia="Times New Roman" w:hAnsi="Times New Roman" w:cs="Times New Roman"/>
@@ -7498,7 +8447,18 @@
           <w:szCs w:val="24"/>
           <w:lang w:val="en-US"/>
         </w:rPr>
-        <w:t xml:space="preserve"> - CPU 100% with kswapd0 process, although no swap is needed </w:t>
+        <w:t xml:space="preserve"> -</w:t>
+      </w:r>
+      <w:proofErr w:type="gramEnd"/>
+      <w:r>
+        <w:rPr>
+          <w:rFonts w:ascii="Times New Roman" w:eastAsia="Times New Roman" w:hAnsi="Times New Roman" w:cs="Times New Roman"/>
+          <w:color w:val="auto"/>
+          <w:sz w:val="24"/>
+          <w:szCs w:val="24"/>
+          <w:lang w:val="en-US"/>
+        </w:rPr>
+        <w:t xml:space="preserve"> CPU 100% with kswapd0 process, although no swap is needed </w:t>
       </w:r>
       <w:r>
         <w:rPr>
@@ -7580,6 +8540,7 @@
           </w:rPr>
           <w:t>://</w:t>
         </w:r>
+        <w:proofErr w:type="spellStart"/>
         <w:r>
           <w:rPr>
             <w:rStyle w:val="a4"/>
@@ -7590,6 +8551,7 @@
           </w:rPr>
           <w:t>askubuntu</w:t>
         </w:r>
+        <w:proofErr w:type="spellEnd"/>
         <w:r>
           <w:rPr>
             <w:rStyle w:val="a4"/>
@@ -7637,6 +8599,7 @@
           </w:rPr>
           <w:t>/1224927/</w:t>
         </w:r>
+        <w:proofErr w:type="spellStart"/>
         <w:r>
           <w:rPr>
             <w:rStyle w:val="a4"/>
@@ -7647,6 +8610,7 @@
           </w:rPr>
           <w:t>cpu</w:t>
         </w:r>
+        <w:proofErr w:type="spellEnd"/>
         <w:r>
           <w:rPr>
             <w:rStyle w:val="a4"/>
@@ -7675,6 +8639,7 @@
           </w:rPr>
           <w:t>-</w:t>
         </w:r>
+        <w:proofErr w:type="spellStart"/>
         <w:r>
           <w:rPr>
             <w:rStyle w:val="a4"/>
@@ -7685,6 +8650,7 @@
           </w:rPr>
           <w:t>kswapd</w:t>
         </w:r>
+        <w:proofErr w:type="spellEnd"/>
         <w:r>
           <w:rPr>
             <w:rStyle w:val="a4"/>
@@ -7994,6 +8960,7 @@
           </w:rPr>
           <w:t>.</w:t>
         </w:r>
+        <w:proofErr w:type="spellStart"/>
         <w:r>
           <w:rPr>
             <w:rStyle w:val="a4"/>
@@ -8004,6 +8971,7 @@
           </w:rPr>
           <w:t>vip</w:t>
         </w:r>
+        <w:proofErr w:type="spellEnd"/>
         <w:r>
           <w:rPr>
             <w:rStyle w:val="a4"/>
@@ -8032,6 +9000,7 @@
           </w:rPr>
           <w:t>/</w:t>
         </w:r>
+        <w:proofErr w:type="spellStart"/>
         <w:r>
           <w:rPr>
             <w:rStyle w:val="a4"/>
@@ -8042,6 +9011,7 @@
           </w:rPr>
           <w:t>kswapd</w:t>
         </w:r>
+        <w:proofErr w:type="spellEnd"/>
         <w:r>
           <w:rPr>
             <w:rStyle w:val="a4"/>
@@ -8210,6 +9180,7 @@
         </w:rPr>
         <w:t xml:space="preserve">Почему </w:t>
       </w:r>
+      <w:proofErr w:type="spellStart"/>
       <w:r>
         <w:rPr>
           <w:rFonts w:ascii="Times New Roman" w:eastAsia="Times New Roman" w:hAnsi="Times New Roman" w:cs="Times New Roman"/>
@@ -8220,6 +9191,7 @@
         </w:rPr>
         <w:t>kswapd</w:t>
       </w:r>
+      <w:proofErr w:type="spellEnd"/>
       <w:r>
         <w:rPr>
           <w:rFonts w:ascii="Times New Roman" w:eastAsia="Times New Roman" w:hAnsi="Times New Roman" w:cs="Times New Roman"/>
@@ -8248,6 +9220,7 @@
         </w:rPr>
         <w:t xml:space="preserve"> или как я обнаружил </w:t>
       </w:r>
+      <w:proofErr w:type="spellStart"/>
       <w:r>
         <w:rPr>
           <w:rFonts w:ascii="Times New Roman" w:eastAsia="Times New Roman" w:hAnsi="Times New Roman" w:cs="Times New Roman"/>
@@ -8258,6 +9231,7 @@
         </w:rPr>
         <w:t>Multios</w:t>
       </w:r>
+      <w:proofErr w:type="spellEnd"/>
       <w:r>
         <w:rPr>
           <w:rFonts w:ascii="Times New Roman" w:eastAsia="Times New Roman" w:hAnsi="Times New Roman" w:cs="Times New Roman"/>
@@ -8267,6 +9241,7 @@
         </w:rPr>
         <w:t>.</w:t>
       </w:r>
+      <w:proofErr w:type="spellStart"/>
       <w:r>
         <w:rPr>
           <w:rFonts w:ascii="Times New Roman" w:eastAsia="Times New Roman" w:hAnsi="Times New Roman" w:cs="Times New Roman"/>
@@ -8277,6 +9252,7 @@
         </w:rPr>
         <w:t>Coinminer</w:t>
       </w:r>
+      <w:proofErr w:type="spellEnd"/>
       <w:r>
         <w:rPr>
           <w:rFonts w:ascii="Times New Roman" w:eastAsia="Times New Roman" w:hAnsi="Times New Roman" w:cs="Times New Roman"/>

</xml_diff>

<commit_message>
upd: Thu Nov 24 20:40:18 2022
</commit_message>
<xml_diff>
--- a/second_course/operation_systems/other/AdditionalTask.docx
+++ b/second_course/operation_systems/other/AdditionalTask.docx
@@ -4466,7 +4466,16 @@
           <w:sz w:val="24"/>
           <w:szCs w:val="24"/>
         </w:rPr>
-        <w:t xml:space="preserve"> называется </w:t>
+        <w:t xml:space="preserve"> называется</w:t>
+      </w:r>
+      <w:r>
+        <w:rPr>
+          <w:rFonts w:ascii="Times New Roman" w:eastAsia="Times New Roman" w:hAnsi="Times New Roman" w:cs="Times New Roman"/>
+          <w:color w:val="auto"/>
+          <w:sz w:val="24"/>
+          <w:szCs w:val="24"/>
+        </w:rPr>
+        <w:t xml:space="preserve"> </w:t>
       </w:r>
       <w:proofErr w:type="spellStart"/>
       <w:r>
@@ -6949,6 +6958,7 @@
       <w:pPr>
         <w:spacing w:after="3" w:line="360" w:lineRule="auto"/>
         <w:ind w:left="720" w:right="567" w:firstLine="696"/>
+        <w:jc w:val="both"/>
         <w:rPr>
           <w:rFonts w:ascii="Times New Roman" w:eastAsia="Times New Roman" w:hAnsi="Times New Roman" w:cs="Times New Roman"/>
           <w:color w:val="auto"/>
@@ -6981,7 +6991,25 @@
           <w:sz w:val="24"/>
           <w:szCs w:val="24"/>
         </w:rPr>
-        <w:t xml:space="preserve">необходимо прописать команду </w:t>
+        <w:t>необходимо прописать команду</w:t>
+      </w:r>
+      <w:r>
+        <w:rPr>
+          <w:rFonts w:ascii="Times New Roman" w:eastAsia="Times New Roman" w:hAnsi="Times New Roman" w:cs="Times New Roman"/>
+          <w:color w:val="auto"/>
+          <w:sz w:val="24"/>
+          <w:szCs w:val="24"/>
+        </w:rPr>
+        <w:t>:</w:t>
+      </w:r>
+      <w:r>
+        <w:rPr>
+          <w:rFonts w:ascii="Times New Roman" w:eastAsia="Times New Roman" w:hAnsi="Times New Roman" w:cs="Times New Roman"/>
+          <w:color w:val="auto"/>
+          <w:sz w:val="24"/>
+          <w:szCs w:val="24"/>
+        </w:rPr>
+        <w:br/>
       </w:r>
       <w:r>
         <w:rPr>
@@ -7062,6 +7090,7 @@
       <w:pPr>
         <w:spacing w:after="3" w:line="360" w:lineRule="auto"/>
         <w:ind w:left="720" w:right="567"/>
+        <w:jc w:val="both"/>
         <w:rPr>
           <w:rFonts w:ascii="Times New Roman" w:eastAsia="Times New Roman" w:hAnsi="Times New Roman" w:cs="Times New Roman"/>
           <w:color w:val="auto"/>
@@ -7092,6 +7121,7 @@
       <w:pPr>
         <w:spacing w:after="3" w:line="360" w:lineRule="auto"/>
         <w:ind w:left="720" w:right="567"/>
+        <w:jc w:val="both"/>
         <w:rPr>
           <w:rFonts w:ascii="Times New Roman" w:eastAsia="Times New Roman" w:hAnsi="Times New Roman" w:cs="Times New Roman"/>
           <w:color w:val="auto"/>
@@ -7188,6 +7218,7 @@
       <w:pPr>
         <w:spacing w:after="3" w:line="360" w:lineRule="auto"/>
         <w:ind w:left="720" w:right="567"/>
+        <w:jc w:val="both"/>
         <w:rPr>
           <w:rFonts w:ascii="Times New Roman" w:eastAsia="Times New Roman" w:hAnsi="Times New Roman" w:cs="Times New Roman"/>
           <w:color w:val="auto"/>
@@ -7383,6 +7414,159 @@
       <w:pPr>
         <w:spacing w:after="3" w:line="360" w:lineRule="auto"/>
         <w:ind w:left="720" w:right="567"/>
+        <w:jc w:val="both"/>
+        <w:rPr>
+          <w:rFonts w:ascii="Times New Roman" w:eastAsia="Times New Roman" w:hAnsi="Times New Roman" w:cs="Times New Roman"/>
+          <w:color w:val="auto"/>
+          <w:sz w:val="24"/>
+          <w:szCs w:val="24"/>
+          <w:lang w:val="en-US"/>
+        </w:rPr>
+      </w:pPr>
+      <w:r>
+        <w:rPr>
+          <w:rFonts w:ascii="Times New Roman" w:eastAsia="Times New Roman" w:hAnsi="Times New Roman" w:cs="Times New Roman"/>
+          <w:color w:val="auto"/>
+          <w:sz w:val="24"/>
+          <w:szCs w:val="24"/>
+        </w:rPr>
+        <w:t xml:space="preserve">Также стоит посмотреть содержимое директории </w:t>
+      </w:r>
+      <w:r>
+        <w:rPr>
+          <w:rFonts w:ascii="Times New Roman" w:eastAsia="Times New Roman" w:hAnsi="Times New Roman" w:cs="Times New Roman"/>
+          <w:color w:val="auto"/>
+          <w:sz w:val="24"/>
+          <w:szCs w:val="24"/>
+        </w:rPr>
+        <w:t>/</w:t>
+      </w:r>
+      <w:proofErr w:type="spellStart"/>
+      <w:r>
+        <w:rPr>
+          <w:rFonts w:ascii="Times New Roman" w:eastAsia="Times New Roman" w:hAnsi="Times New Roman" w:cs="Times New Roman"/>
+          <w:color w:val="auto"/>
+          <w:sz w:val="24"/>
+          <w:szCs w:val="24"/>
+        </w:rPr>
+        <w:t>var</w:t>
+      </w:r>
+      <w:proofErr w:type="spellEnd"/>
+      <w:r>
+        <w:rPr>
+          <w:rFonts w:ascii="Times New Roman" w:eastAsia="Times New Roman" w:hAnsi="Times New Roman" w:cs="Times New Roman"/>
+          <w:color w:val="auto"/>
+          <w:sz w:val="24"/>
+          <w:szCs w:val="24"/>
+        </w:rPr>
+        <w:t>/</w:t>
+      </w:r>
+      <w:proofErr w:type="spellStart"/>
+      <w:r>
+        <w:rPr>
+          <w:rFonts w:ascii="Times New Roman" w:eastAsia="Times New Roman" w:hAnsi="Times New Roman" w:cs="Times New Roman"/>
+          <w:color w:val="auto"/>
+          <w:sz w:val="24"/>
+          <w:szCs w:val="24"/>
+        </w:rPr>
+        <w:t>spool</w:t>
+      </w:r>
+      <w:proofErr w:type="spellEnd"/>
+      <w:r>
+        <w:rPr>
+          <w:rFonts w:ascii="Times New Roman" w:eastAsia="Times New Roman" w:hAnsi="Times New Roman" w:cs="Times New Roman"/>
+          <w:color w:val="auto"/>
+          <w:sz w:val="24"/>
+          <w:szCs w:val="24"/>
+        </w:rPr>
+        <w:t>/</w:t>
+      </w:r>
+      <w:proofErr w:type="spellStart"/>
+      <w:r>
+        <w:rPr>
+          <w:rFonts w:ascii="Times New Roman" w:eastAsia="Times New Roman" w:hAnsi="Times New Roman" w:cs="Times New Roman"/>
+          <w:color w:val="auto"/>
+          <w:sz w:val="24"/>
+          <w:szCs w:val="24"/>
+        </w:rPr>
+        <w:t>crontab</w:t>
+      </w:r>
+      <w:proofErr w:type="spellEnd"/>
+      <w:r>
+        <w:rPr>
+          <w:rFonts w:ascii="Times New Roman" w:eastAsia="Times New Roman" w:hAnsi="Times New Roman" w:cs="Times New Roman"/>
+          <w:color w:val="auto"/>
+          <w:sz w:val="24"/>
+          <w:szCs w:val="24"/>
+        </w:rPr>
+        <w:t>/ или /</w:t>
+      </w:r>
+      <w:proofErr w:type="spellStart"/>
+      <w:r>
+        <w:rPr>
+          <w:rFonts w:ascii="Times New Roman" w:eastAsia="Times New Roman" w:hAnsi="Times New Roman" w:cs="Times New Roman"/>
+          <w:color w:val="auto"/>
+          <w:sz w:val="24"/>
+          <w:szCs w:val="24"/>
+        </w:rPr>
+        <w:t>var</w:t>
+      </w:r>
+      <w:proofErr w:type="spellEnd"/>
+      <w:r>
+        <w:rPr>
+          <w:rFonts w:ascii="Times New Roman" w:eastAsia="Times New Roman" w:hAnsi="Times New Roman" w:cs="Times New Roman"/>
+          <w:color w:val="auto"/>
+          <w:sz w:val="24"/>
+          <w:szCs w:val="24"/>
+        </w:rPr>
+        <w:t>/</w:t>
+      </w:r>
+      <w:proofErr w:type="spellStart"/>
+      <w:r>
+        <w:rPr>
+          <w:rFonts w:ascii="Times New Roman" w:eastAsia="Times New Roman" w:hAnsi="Times New Roman" w:cs="Times New Roman"/>
+          <w:color w:val="auto"/>
+          <w:sz w:val="24"/>
+          <w:szCs w:val="24"/>
+        </w:rPr>
+        <w:t>spool</w:t>
+      </w:r>
+      <w:proofErr w:type="spellEnd"/>
+      <w:r>
+        <w:rPr>
+          <w:rFonts w:ascii="Times New Roman" w:eastAsia="Times New Roman" w:hAnsi="Times New Roman" w:cs="Times New Roman"/>
+          <w:color w:val="auto"/>
+          <w:sz w:val="24"/>
+          <w:szCs w:val="24"/>
+        </w:rPr>
+        <w:t>/</w:t>
+      </w:r>
+      <w:proofErr w:type="spellStart"/>
+      <w:r>
+        <w:rPr>
+          <w:rFonts w:ascii="Times New Roman" w:eastAsia="Times New Roman" w:hAnsi="Times New Roman" w:cs="Times New Roman"/>
+          <w:color w:val="auto"/>
+          <w:sz w:val="24"/>
+          <w:szCs w:val="24"/>
+        </w:rPr>
+        <w:t>cron</w:t>
+      </w:r>
+      <w:proofErr w:type="spellEnd"/>
+      <w:r>
+        <w:rPr>
+          <w:rFonts w:ascii="Times New Roman" w:eastAsia="Times New Roman" w:hAnsi="Times New Roman" w:cs="Times New Roman"/>
+          <w:color w:val="auto"/>
+          <w:sz w:val="24"/>
+          <w:szCs w:val="24"/>
+        </w:rPr>
+        <w:t>/</w:t>
+      </w:r>
+    </w:p>
+    <w:p>
+      <w:pPr>
+        <w:spacing w:after="3" w:line="360" w:lineRule="auto"/>
+        <w:ind w:left="720" w:right="567"/>
+        <w:jc w:val="both"/>
         <w:rPr>
           <w:rFonts w:ascii="Times New Roman" w:eastAsia="Times New Roman" w:hAnsi="Times New Roman" w:cs="Times New Roman"/>
           <w:color w:val="auto"/>
@@ -7500,30 +7684,6 @@
       <w:pPr>
         <w:spacing w:after="3" w:line="360" w:lineRule="auto"/>
         <w:ind w:left="720" w:right="567"/>
-        <w:rPr>
-          <w:rFonts w:ascii="Times New Roman" w:eastAsia="Times New Roman" w:hAnsi="Times New Roman" w:cs="Times New Roman"/>
-          <w:color w:val="auto"/>
-          <w:sz w:val="24"/>
-          <w:szCs w:val="24"/>
-        </w:rPr>
-      </w:pPr>
-    </w:p>
-    <w:p>
-      <w:pPr>
-        <w:spacing w:after="3" w:line="360" w:lineRule="auto"/>
-        <w:ind w:right="567"/>
-        <w:rPr>
-          <w:rFonts w:ascii="Times New Roman" w:eastAsia="Times New Roman" w:hAnsi="Times New Roman" w:cs="Times New Roman"/>
-          <w:color w:val="auto"/>
-          <w:sz w:val="24"/>
-          <w:szCs w:val="24"/>
-        </w:rPr>
-      </w:pPr>
-    </w:p>
-    <w:p>
-      <w:pPr>
-        <w:spacing w:after="3" w:line="360" w:lineRule="auto"/>
-        <w:ind w:right="567"/>
         <w:rPr>
           <w:rFonts w:ascii="Times New Roman" w:eastAsia="Times New Roman" w:hAnsi="Times New Roman" w:cs="Times New Roman"/>
           <w:color w:val="auto"/>

</xml_diff>